<commit_message>
smol update to TG
</commit_message>
<xml_diff>
--- a/TechGuideDRAFT.docx
+++ b/TechGuideDRAFT.docx
@@ -783,26 +783,10 @@
     </w:p>
     <w:p>
       <w:r>
-        <w:t xml:space="preserve">Utilizing SDL2, the Inputs class handles and manages various keyboard and mouse inputs. It follows the Singleton design pattern as only one instance exists at any given time and can </w:t>
-      </w:r>
-      <w:proofErr w:type="gramStart"/>
-      <w:r>
-        <w:t>be considered to be</w:t>
-      </w:r>
-      <w:proofErr w:type="gramEnd"/>
-      <w:r>
-        <w:t xml:space="preserve"> a part of the Observer design pattern as it handles and dispatches input events. </w:t>
-      </w:r>
-      <w:r>
-        <w:t xml:space="preserve">It is designed to accommodate a single </w:t>
-      </w:r>
-      <w:proofErr w:type="gramStart"/>
-      <w:r>
-        <w:t>player</w:t>
-      </w:r>
-      <w:proofErr w:type="gramEnd"/>
-      <w:r>
-        <w:t xml:space="preserve"> experience. </w:t>
+        <w:t xml:space="preserve">Utilizing SDL2, the Inputs class handles and manages various keyboard and mouse inputs. It follows the Singleton design pattern as only one instance exists at any given time and can be considered to be a part of the Observer design pattern as it handles and dispatches input events. </w:t>
+      </w:r>
+      <w:r>
+        <w:t xml:space="preserve">It is designed to accommodate a single player experience. </w:t>
       </w:r>
     </w:p>
     <w:p>
@@ -1496,6 +1480,41 @@
       <w:proofErr w:type="spellEnd"/>
       <w:r>
         <w:t xml:space="preserve"> libraries). You cannot use your friends, family members, public domain material, etc. You can use audio from other students not on your team (but you must give them credit). You can never use outside musicians at all.</w:t>
+      </w:r>
+    </w:p>
+    <w:p>
+      <w:r>
+        <w:t>Our Audio Engine is using Low-Level FMOD. We have created a folder in Assets that is sorely for audio. In the folder, there are 3 different folders, all for different purposes. We have the Music folder, SFX folder and Voice-over.</w:t>
+      </w:r>
+      <w:r>
+        <w:t xml:space="preserve"> Music is for all the background music, that will be looping until we decided to stop it. SFX are for sound effects like footsteps and interactions. Voice-over is for character voice which we might add in GAM250.</w:t>
+      </w:r>
+      <w:r>
+        <w:t xml:space="preserve"> All the 3 folders will be loaded into the engine separately. They are in </w:t>
+      </w:r>
+      <w:proofErr w:type="spellStart"/>
+      <w:r>
+        <w:t>ogg</w:t>
+      </w:r>
+      <w:proofErr w:type="spellEnd"/>
+      <w:r>
+        <w:t xml:space="preserve"> file format rather than mp3 because of the smaller file size and better sound quality. Our audios are sourced from the </w:t>
+      </w:r>
+      <w:proofErr w:type="spellStart"/>
+      <w:r>
+        <w:t>DigiPen</w:t>
+      </w:r>
+      <w:proofErr w:type="spellEnd"/>
+      <w:r>
+        <w:t xml:space="preserve"> libraries, converted to </w:t>
+      </w:r>
+      <w:proofErr w:type="spellStart"/>
+      <w:r>
+        <w:t>ogg</w:t>
+      </w:r>
+      <w:proofErr w:type="spellEnd"/>
+      <w:r>
+        <w:t xml:space="preserve">. </w:t>
       </w:r>
     </w:p>
     <w:p>

</xml_diff>

<commit_message>
Added some information someabout our graphics pipeline.
</commit_message>
<xml_diff>
--- a/TechGuideDRAFT.docx
+++ b/TechGuideDRAFT.docx
@@ -623,67 +623,74 @@
           <w:i/>
           <w:iCs/>
         </w:rPr>
-        <w:t>(name and version)</w:t>
-      </w:r>
-    </w:p>
-    <w:p>
-      <w:pPr>
+        <w:t>OpenGL (Version 3.3)</w:t>
+      </w:r>
+      <w:r>
         <w:rPr>
           <w:i/>
           <w:iCs/>
         </w:rPr>
-      </w:pPr>
-      <w:r>
+        <w:t xml:space="preserve"> </w:t>
+      </w:r>
+    </w:p>
+    <w:p>
+      <w:pPr>
         <w:rPr>
           <w:i/>
           <w:iCs/>
         </w:rPr>
-        <w:t xml:space="preserve">(insert </w:t>
-      </w:r>
-      <w:proofErr w:type="spellStart"/>
+      </w:pPr>
       <w:r>
         <w:rPr>
           <w:i/>
           <w:iCs/>
         </w:rPr>
-        <w:t>pipline</w:t>
-      </w:r>
-      <w:proofErr w:type="spellEnd"/>
+        <w:t xml:space="preserve">(insert </w:t>
+      </w:r>
+      <w:proofErr w:type="spellStart"/>
       <w:r>
         <w:rPr>
           <w:i/>
           <w:iCs/>
         </w:rPr>
-        <w:t xml:space="preserve"> table</w:t>
-      </w:r>
+        <w:t>pipline</w:t>
+      </w:r>
+      <w:proofErr w:type="spellEnd"/>
       <w:r>
         <w:rPr>
           <w:i/>
           <w:iCs/>
         </w:rPr>
-        <w:t>, see sample)</w:t>
-      </w:r>
-    </w:p>
-    <w:p>
-      <w:pPr>
+        <w:t xml:space="preserve"> table</w:t>
+      </w:r>
+      <w:r>
         <w:rPr>
           <w:i/>
           <w:iCs/>
         </w:rPr>
-      </w:pPr>
-      <w:r>
-        <w:rPr>
-          <w:b/>
-          <w:bCs/>
-        </w:rPr>
-        <w:t xml:space="preserve">Image Loading: </w:t>
-      </w:r>
-      <w:r>
+        <w:t>, see sample)</w:t>
+      </w:r>
+    </w:p>
+    <w:p>
+      <w:pPr>
         <w:rPr>
           <w:i/>
           <w:iCs/>
         </w:rPr>
-        <w:t>(modify if needed)</w:t>
+      </w:pPr>
+      <w:r>
+        <w:rPr>
+          <w:b/>
+          <w:bCs/>
+        </w:rPr>
+        <w:t xml:space="preserve">Image Loading: </w:t>
+      </w:r>
+      <w:r>
+        <w:rPr>
+          <w:b/>
+          <w:bCs/>
+        </w:rPr>
+        <w:t>The engine is currently capable of loading bitmaps in the PPM format.</w:t>
       </w:r>
     </w:p>
     <w:p>
@@ -699,6 +706,13 @@
           <w:bCs/>
         </w:rPr>
         <w:t>Animations:</w:t>
+      </w:r>
+      <w:r>
+        <w:rPr>
+          <w:b/>
+          <w:bCs/>
+        </w:rPr>
+        <w:t xml:space="preserve"> </w:t>
       </w:r>
     </w:p>
     <w:p>
@@ -1412,23 +1426,7 @@
     </w:p>
     <w:p>
       <w:r>
-        <w:t xml:space="preserve">Describe the source or sources of all the art in your game (programmer art, </w:t>
-      </w:r>
-      <w:proofErr w:type="spellStart"/>
-      <w:r>
-        <w:t>DigiPen</w:t>
-      </w:r>
-      <w:proofErr w:type="spellEnd"/>
-      <w:r>
-        <w:t xml:space="preserve"> libraries, BFA students, etc.). Remember that you must create all your own art (or use </w:t>
-      </w:r>
-      <w:proofErr w:type="spellStart"/>
-      <w:r>
-        <w:t>DigiPen</w:t>
-      </w:r>
-      <w:proofErr w:type="spellEnd"/>
-      <w:r>
-        <w:t xml:space="preserve"> libraries). You cannot use your friends, family members, public domain material, etc. You can use art from other students not on your team (but you must give them credit). You can never use outside artists at all.</w:t>
+        <w:t>Describe the source or sources of all the art in your game (programmer art, DigiPen libraries, BFA students, etc.). Remember that you must create all your own art (or use DigiPen libraries). You cannot use your friends, family members, public domain material, etc. You can use art from other students not on your team (but you must give them credit). You can never use outside artists at all.</w:t>
       </w:r>
     </w:p>
     <w:p>
@@ -1463,50 +1461,26 @@
     </w:p>
     <w:p>
       <w:r>
-        <w:t xml:space="preserve">Describe the source or sources of all the audio in your game (programmer audio, </w:t>
+        <w:t>Describe the source or sources of all the audio in your game (programmer audio, DigiPen libraries, other students, etc.). Remember that you must create all your own audio (or use DigiPen libraries). You cannot use your friends, family members, public domain material, etc. You can use audio from other students not on your team (but you must give them credit). You can never use outside musicians at all.</w:t>
+      </w:r>
+    </w:p>
+    <w:p>
+      <w:r>
+        <w:t>Our Audio Engine is using Low-Level FMOD. We have created a folder in Assets that is sorely for audio. In the folder, there are 3 different folders, all for different purposes. We have the Music folder, SFX folder and Voice-over.</w:t>
+      </w:r>
+      <w:r>
+        <w:t xml:space="preserve"> Music is for all the background music, that will be looping until we decided to stop it. SFX are for sound effects like footsteps and interactions. Voice-over is for character voice which we might add in GAM250.</w:t>
+      </w:r>
+      <w:r>
+        <w:t xml:space="preserve"> All the 3 folders will be loaded into the engine separately. They are in </w:t>
       </w:r>
       <w:proofErr w:type="spellStart"/>
       <w:r>
-        <w:t>DigiPen</w:t>
+        <w:t>ogg</w:t>
       </w:r>
       <w:proofErr w:type="spellEnd"/>
       <w:r>
-        <w:t xml:space="preserve"> libraries, other students, etc.). Remember that you must create all your own audio (or use </w:t>
-      </w:r>
-      <w:proofErr w:type="spellStart"/>
-      <w:r>
-        <w:t>DigiPen</w:t>
-      </w:r>
-      <w:proofErr w:type="spellEnd"/>
-      <w:r>
-        <w:t xml:space="preserve"> libraries). You cannot use your friends, family members, public domain material, etc. You can use audio from other students not on your team (but you must give them credit). You can never use outside musicians at all.</w:t>
-      </w:r>
-    </w:p>
-    <w:p>
-      <w:r>
-        <w:t>Our Audio Engine is using Low-Level FMOD. We have created a folder in Assets that is sorely for audio. In the folder, there are 3 different folders, all for different purposes. We have the Music folder, SFX folder and Voice-over.</w:t>
-      </w:r>
-      <w:r>
-        <w:t xml:space="preserve"> Music is for all the background music, that will be looping until we decided to stop it. SFX are for sound effects like footsteps and interactions. Voice-over is for character voice which we might add in GAM250.</w:t>
-      </w:r>
-      <w:r>
-        <w:t xml:space="preserve"> All the 3 folders will be loaded into the engine separately. They are in </w:t>
-      </w:r>
-      <w:proofErr w:type="spellStart"/>
-      <w:r>
-        <w:t>ogg</w:t>
-      </w:r>
-      <w:proofErr w:type="spellEnd"/>
-      <w:r>
-        <w:t xml:space="preserve"> file format rather than mp3 because of the smaller file size and better sound quality. Our audios are sourced from the </w:t>
-      </w:r>
-      <w:proofErr w:type="spellStart"/>
-      <w:r>
-        <w:t>DigiPen</w:t>
-      </w:r>
-      <w:proofErr w:type="spellEnd"/>
-      <w:r>
-        <w:t xml:space="preserve"> libraries, converted to </w:t>
+        <w:t xml:space="preserve"> file format rather than mp3 because of the smaller file size and better sound quality. Our audios are sourced from the DigiPen libraries, converted to </w:t>
       </w:r>
       <w:proofErr w:type="spellStart"/>
       <w:r>
@@ -1618,15 +1592,7 @@
       <w:jc w:val="center"/>
     </w:pPr>
     <w:r>
-      <w:t xml:space="preserve">© 2020 </w:t>
-    </w:r>
-    <w:proofErr w:type="spellStart"/>
-    <w:r>
-      <w:t>DigiPen</w:t>
-    </w:r>
-    <w:proofErr w:type="spellEnd"/>
-    <w:r>
-      <w:t xml:space="preserve"> (USA) Corporation</w:t>
+      <w:t>© 2020 DigiPen (USA) Corporation</w:t>
     </w:r>
   </w:p>
 </w:ftr>
@@ -1640,15 +1606,7 @@
       <w:jc w:val="center"/>
     </w:pPr>
     <w:r>
-      <w:t xml:space="preserve">© 2020 </w:t>
-    </w:r>
-    <w:proofErr w:type="spellStart"/>
-    <w:r>
-      <w:t>DigiPen</w:t>
-    </w:r>
-    <w:proofErr w:type="spellEnd"/>
-    <w:r>
-      <w:t xml:space="preserve"> (USA) Corporation</w:t>
+      <w:t>© 2020 DigiPen (USA) Corporation</w:t>
     </w:r>
   </w:p>
 </w:ftr>

</xml_diff>

<commit_message>
Added the pipeline table.
</commit_message>
<xml_diff>
--- a/TechGuideDRAFT.docx
+++ b/TechGuideDRAFT.docx
@@ -165,17 +165,8 @@
           <w:sz w:val="40"/>
           <w:szCs w:val="40"/>
         </w:rPr>
-        <w:t xml:space="preserve">Team </w:t>
-      </w:r>
-      <w:proofErr w:type="spellStart"/>
-      <w:r>
-        <w:rPr>
-          <w:sz w:val="40"/>
-          <w:szCs w:val="40"/>
-        </w:rPr>
-        <w:t>Vyv</w:t>
-      </w:r>
-      <w:proofErr w:type="spellEnd"/>
+        <w:t>Team Vyv</w:t>
+      </w:r>
     </w:p>
     <w:tbl>
       <w:tblPr>
@@ -429,23 +420,7 @@
                 <w:sz w:val="24"/>
                 <w:szCs w:val="24"/>
               </w:rPr>
-              <w:t xml:space="preserve">Wang </w:t>
-            </w:r>
-            <w:proofErr w:type="spellStart"/>
-            <w:r>
-              <w:rPr>
-                <w:sz w:val="24"/>
-                <w:szCs w:val="24"/>
-              </w:rPr>
-              <w:t>HeTong</w:t>
-            </w:r>
-            <w:proofErr w:type="spellEnd"/>
-            <w:r>
-              <w:rPr>
-                <w:sz w:val="24"/>
-                <w:szCs w:val="24"/>
-              </w:rPr>
-              <w:t xml:space="preserve"> Louis</w:t>
+              <w:t>Wang HeTong Louis</w:t>
             </w:r>
           </w:p>
         </w:tc>
@@ -633,6 +608,115 @@
         <w:t xml:space="preserve"> </w:t>
       </w:r>
     </w:p>
+    <w:tbl>
+      <w:tblPr>
+        <w:tblStyle w:val="GridTable1Light-Accent1"/>
+        <w:tblW w:w="0" w:type="auto"/>
+        <w:tblLook w:val="04A0" w:firstRow="1" w:lastRow="0" w:firstColumn="1" w:lastColumn="0" w:noHBand="0" w:noVBand="1"/>
+      </w:tblPr>
+      <w:tblGrid>
+        <w:gridCol w:w="9350"/>
+      </w:tblGrid>
+      <w:tr>
+        <w:trPr>
+          <w:cnfStyle w:val="100000000000" w:firstRow="1" w:lastRow="0" w:firstColumn="0" w:lastColumn="0" w:oddVBand="0" w:evenVBand="0" w:oddHBand="0" w:evenHBand="0" w:firstRowFirstColumn="0" w:firstRowLastColumn="0" w:lastRowFirstColumn="0" w:lastRowLastColumn="0"/>
+        </w:trPr>
+        <w:tc>
+          <w:tcPr>
+            <w:cnfStyle w:val="001000000000" w:firstRow="0" w:lastRow="0" w:firstColumn="1" w:lastColumn="0" w:oddVBand="0" w:evenVBand="0" w:oddHBand="0" w:evenHBand="0" w:firstRowFirstColumn="0" w:firstRowLastColumn="0" w:lastRowFirstColumn="0" w:lastRowLastColumn="0"/>
+            <w:tcW w:w="9350" w:type="dxa"/>
+          </w:tcPr>
+          <w:p>
+            <w:pPr>
+              <w:jc w:val="center"/>
+            </w:pPr>
+            <w:r>
+              <w:t>Graphics Pipeline</w:t>
+            </w:r>
+          </w:p>
+        </w:tc>
+      </w:tr>
+      <w:tr>
+        <w:tc>
+          <w:tcPr>
+            <w:cnfStyle w:val="001000000000" w:firstRow="0" w:lastRow="0" w:firstColumn="1" w:lastColumn="0" w:oddVBand="0" w:evenVBand="0" w:oddHBand="0" w:evenHBand="0" w:firstRowFirstColumn="0" w:firstRowLastColumn="0" w:lastRowFirstColumn="0" w:lastRowLastColumn="0"/>
+            <w:tcW w:w="9350" w:type="dxa"/>
+          </w:tcPr>
+          <w:p>
+            <w:pPr>
+              <w:jc w:val="center"/>
+              <w:rPr>
+                <w:b w:val="0"/>
+                <w:bCs w:val="0"/>
+              </w:rPr>
+            </w:pPr>
+            <w:r>
+              <w:rPr>
+                <w:b w:val="0"/>
+                <w:bCs w:val="0"/>
+              </w:rPr>
+              <w:t>Load bitmaps</w:t>
+            </w:r>
+          </w:p>
+        </w:tc>
+      </w:tr>
+      <w:tr>
+        <w:tc>
+          <w:tcPr>
+            <w:cnfStyle w:val="001000000000" w:firstRow="0" w:lastRow="0" w:firstColumn="1" w:lastColumn="0" w:oddVBand="0" w:evenVBand="0" w:oddHBand="0" w:evenHBand="0" w:firstRowFirstColumn="0" w:firstRowLastColumn="0" w:lastRowFirstColumn="0" w:lastRowLastColumn="0"/>
+            <w:tcW w:w="9350" w:type="dxa"/>
+          </w:tcPr>
+          <w:p>
+            <w:pPr>
+              <w:jc w:val="center"/>
+              <w:rPr>
+                <w:b w:val="0"/>
+                <w:bCs w:val="0"/>
+              </w:rPr>
+            </w:pPr>
+            <w:r>
+              <w:rPr>
+                <w:b w:val="0"/>
+                <w:bCs w:val="0"/>
+              </w:rPr>
+              <w:t>Push light sources</w:t>
+            </w:r>
+          </w:p>
+        </w:tc>
+      </w:tr>
+      <w:tr>
+        <w:tc>
+          <w:tcPr>
+            <w:cnfStyle w:val="001000000000" w:firstRow="0" w:lastRow="0" w:firstColumn="1" w:lastColumn="0" w:oddVBand="0" w:evenVBand="0" w:oddHBand="0" w:evenHBand="0" w:firstRowFirstColumn="0" w:firstRowLastColumn="0" w:lastRowFirstColumn="0" w:lastRowLastColumn="0"/>
+            <w:tcW w:w="9350" w:type="dxa"/>
+          </w:tcPr>
+          <w:p>
+            <w:pPr>
+              <w:jc w:val="center"/>
+              <w:rPr>
+                <w:b w:val="0"/>
+                <w:bCs w:val="0"/>
+              </w:rPr>
+            </w:pPr>
+            <w:r>
+              <w:rPr>
+                <w:b w:val="0"/>
+                <w:bCs w:val="0"/>
+              </w:rPr>
+              <w:t>Draw bitmaps to display</w:t>
+            </w:r>
+          </w:p>
+        </w:tc>
+      </w:tr>
+    </w:tbl>
+    <w:p>
+      <w:pPr>
+        <w:rPr>
+          <w:b/>
+          <w:bCs/>
+        </w:rPr>
+      </w:pPr>
+    </w:p>
     <w:p>
       <w:pPr>
         <w:rPr>
@@ -642,782 +726,673 @@
       </w:pPr>
       <w:r>
         <w:rPr>
+          <w:b/>
+          <w:bCs/>
+        </w:rPr>
+        <w:t xml:space="preserve">Image Loading: </w:t>
+      </w:r>
+      <w:r>
+        <w:rPr>
+          <w:b/>
+          <w:bCs/>
+        </w:rPr>
+        <w:t>The engine is currently capable of loading bitmaps in the PPM format.</w:t>
+      </w:r>
+    </w:p>
+    <w:p>
+      <w:pPr>
+        <w:rPr>
+          <w:b/>
+          <w:bCs/>
+        </w:rPr>
+      </w:pPr>
+      <w:r>
+        <w:rPr>
+          <w:b/>
+          <w:bCs/>
+        </w:rPr>
+        <w:t>Animations:</w:t>
+      </w:r>
+      <w:r>
+        <w:rPr>
+          <w:b/>
+          <w:bCs/>
+        </w:rPr>
+        <w:t xml:space="preserve"> </w:t>
+      </w:r>
+    </w:p>
+    <w:p>
+      <w:pPr>
+        <w:rPr>
+          <w:b/>
+          <w:bCs/>
+        </w:rPr>
+      </w:pPr>
+      <w:r>
+        <w:rPr>
+          <w:b/>
+          <w:bCs/>
+        </w:rPr>
+        <w:t>Particle System:</w:t>
+      </w:r>
+    </w:p>
+    <w:p>
+      <w:pPr>
+        <w:pStyle w:val="Heading1"/>
+        <w:rPr>
+          <w:b/>
+          <w:bCs/>
+        </w:rPr>
+      </w:pPr>
+      <w:r>
+        <w:rPr>
+          <w:b/>
+          <w:bCs/>
+        </w:rPr>
+        <w:t>Physics Overview</w:t>
+      </w:r>
+    </w:p>
+    <w:p>
+      <w:pPr>
+        <w:pStyle w:val="Heading2"/>
+        <w:rPr>
           <w:i/>
           <w:iCs/>
         </w:rPr>
-        <w:t xml:space="preserve">(insert </w:t>
-      </w:r>
-      <w:proofErr w:type="spellStart"/>
+      </w:pPr>
       <w:r>
         <w:rPr>
           <w:i/>
           <w:iCs/>
         </w:rPr>
-        <w:t>pipline</w:t>
-      </w:r>
-      <w:proofErr w:type="spellEnd"/>
-      <w:r>
+        <w:t>Subsystem 1 (Kinematics for example)</w:t>
+      </w:r>
+    </w:p>
+    <w:p>
+      <w:pPr>
+        <w:pStyle w:val="Heading2"/>
         <w:rPr>
           <w:i/>
           <w:iCs/>
         </w:rPr>
-        <w:t xml:space="preserve"> table</w:t>
-      </w:r>
+      </w:pPr>
       <w:r>
         <w:rPr>
           <w:i/>
           <w:iCs/>
         </w:rPr>
-        <w:t>, see sample)</w:t>
-      </w:r>
-    </w:p>
-    <w:p>
-      <w:pPr>
-        <w:rPr>
+        <w:t>Subsystem 2 (Collision for example)</w:t>
+      </w:r>
+    </w:p>
+    <w:p/>
+    <w:p>
+      <w:pPr>
+        <w:pStyle w:val="Heading1"/>
+        <w:rPr>
+          <w:b/>
+          <w:bCs/>
+        </w:rPr>
+      </w:pPr>
+      <w:r>
+        <w:rPr>
+          <w:b/>
+          <w:bCs/>
+        </w:rPr>
+        <w:t>Player Controls</w:t>
+      </w:r>
+    </w:p>
+    <w:p>
+      <w:r>
+        <w:t xml:space="preserve">Utilizing SDL2, the Inputs class handles and manages various keyboard and mouse inputs. It follows the Singleton design pattern as only one instance exists at any given time and can be considered to be a part of the Observer design pattern as it handles and dispatches input events. </w:t>
+      </w:r>
+      <w:r>
+        <w:t xml:space="preserve">It is designed to accommodate a single player experience. </w:t>
+      </w:r>
+    </w:p>
+    <w:p>
+      <w:r>
+        <w:rPr>
+          <w:b/>
+          <w:bCs/>
+        </w:rPr>
+        <w:t xml:space="preserve">Input Manager: </w:t>
+      </w:r>
+      <w:r>
+        <w:t xml:space="preserve">SDL2 Manages keyboard and mouse events. </w:t>
+      </w:r>
+    </w:p>
+    <w:p>
+      <w:pPr>
+        <w:pStyle w:val="Heading1"/>
+        <w:rPr>
+          <w:b/>
+          <w:bCs/>
+        </w:rPr>
+      </w:pPr>
+      <w:r>
+        <w:rPr>
+          <w:b/>
+          <w:bCs/>
+        </w:rPr>
+        <w:t>Behavior</w:t>
+      </w:r>
+    </w:p>
+    <w:p>
+      <w:pPr>
+        <w:rPr>
+          <w:b/>
+          <w:bCs/>
+        </w:rPr>
+      </w:pPr>
+      <w:r>
+        <w:rPr>
+          <w:b/>
+          <w:bCs/>
+        </w:rPr>
+        <w:t>Any Specific Components (ie player):</w:t>
+      </w:r>
+    </w:p>
+    <w:p>
+      <w:pPr>
+        <w:rPr>
+          <w:b/>
+          <w:bCs/>
+        </w:rPr>
+      </w:pPr>
+      <w:r>
+        <w:rPr>
+          <w:b/>
+          <w:bCs/>
+        </w:rPr>
+        <w:t>(see sample for more deets)</w:t>
+      </w:r>
+    </w:p>
+    <w:p>
+      <w:pPr>
+        <w:rPr>
+          <w:b/>
+          <w:bCs/>
+        </w:rPr>
+      </w:pPr>
+    </w:p>
+    <w:p>
+      <w:pPr>
+        <w:pStyle w:val="Heading2"/>
+        <w:rPr>
+          <w:b/>
+          <w:bCs/>
+          <w:sz w:val="32"/>
+          <w:szCs w:val="32"/>
+        </w:rPr>
+      </w:pPr>
+      <w:r>
+        <w:rPr>
+          <w:b/>
+          <w:bCs/>
+          <w:sz w:val="32"/>
+          <w:szCs w:val="32"/>
+        </w:rPr>
+        <w:t>Debugging</w:t>
+      </w:r>
+    </w:p>
+    <w:p>
+      <w:r>
+        <w:rPr>
+          <w:b/>
+          <w:bCs/>
+        </w:rPr>
+        <w:t>I</w:t>
+      </w:r>
+      <w:r>
+        <w:rPr>
+          <w:b/>
+          <w:bCs/>
+        </w:rPr>
+        <w:t>m</w:t>
+      </w:r>
+      <w:r>
+        <w:rPr>
+          <w:b/>
+          <w:bCs/>
+        </w:rPr>
+        <w:t>GUI:</w:t>
+      </w:r>
+      <w:r>
+        <w:rPr>
+          <w:b/>
+          <w:bCs/>
+        </w:rPr>
+        <w:t xml:space="preserve"> </w:t>
+      </w:r>
+      <w:r>
+        <w:t xml:space="preserve">Windowed panels display live information </w:t>
+      </w:r>
+      <w:r>
+        <w:t xml:space="preserve">of inputs. </w:t>
+      </w:r>
+    </w:p>
+    <w:p>
+      <w:r>
+        <w:rPr>
+          <w:b/>
+          <w:bCs/>
+        </w:rPr>
+        <w:t>Assertions:</w:t>
+      </w:r>
+      <w:r>
+        <w:rPr>
+          <w:b/>
+          <w:bCs/>
+        </w:rPr>
+        <w:t xml:space="preserve"> </w:t>
+      </w:r>
+      <w:r>
+        <w:t xml:space="preserve">Asserts are implemented within all core systems with proper error checking and logging to verify everything runs smoothly within the underlying engine. </w:t>
+      </w:r>
+    </w:p>
+    <w:p>
+      <w:r>
+        <w:rPr>
+          <w:b/>
+          <w:bCs/>
+        </w:rPr>
+        <w:lastRenderedPageBreak/>
+        <w:t>Console and File Logging:</w:t>
+      </w:r>
+      <w:r>
+        <w:rPr>
+          <w:b/>
+          <w:bCs/>
+        </w:rPr>
+        <w:t xml:space="preserve"> </w:t>
+      </w:r>
+      <w:r>
+        <w:t xml:space="preserve">Both console and file logging can be utilized and customized to display any needed information. </w:t>
+      </w:r>
+      <w:r>
+        <w:rPr>
+          <w:b/>
+          <w:bCs/>
+        </w:rPr>
+        <w:br w:type="page"/>
+      </w:r>
+    </w:p>
+    <w:p>
+      <w:pPr>
+        <w:pStyle w:val="Heading1"/>
+        <w:rPr>
+          <w:b/>
+          <w:bCs/>
+        </w:rPr>
+      </w:pPr>
+      <w:r>
+        <w:rPr>
+          <w:b/>
+          <w:bCs/>
+        </w:rPr>
+        <w:lastRenderedPageBreak/>
+        <w:t>Coding Methods</w:t>
+      </w:r>
+    </w:p>
+    <w:p>
+      <w:pPr>
+        <w:rPr>
+          <w:b/>
+          <w:bCs/>
+        </w:rPr>
+      </w:pPr>
+      <w:r>
+        <w:rPr>
+          <w:b/>
+          <w:bCs/>
+        </w:rPr>
+        <w:t>File Naming Conventions:</w:t>
+      </w:r>
+    </w:p>
+    <w:p>
+      <w:pPr>
+        <w:rPr>
+          <w:b/>
+          <w:bCs/>
+        </w:rPr>
+      </w:pPr>
+      <w:r>
+        <w:rPr>
+          <w:b/>
+          <w:bCs/>
+        </w:rPr>
+        <w:t>Code Naming Conventions:</w:t>
+      </w:r>
+    </w:p>
+    <w:p>
+      <w:pPr>
+        <w:rPr>
+          <w:b/>
+          <w:bCs/>
+        </w:rPr>
+      </w:pPr>
+      <w:r>
+        <w:rPr>
+          <w:b/>
+          <w:bCs/>
+        </w:rPr>
+        <w:t>Styling:</w:t>
+      </w:r>
+    </w:p>
+    <w:p>
+      <w:pPr>
+        <w:rPr>
+          <w:b/>
+          <w:bCs/>
+        </w:rPr>
+      </w:pPr>
+      <w:r>
+        <w:rPr>
+          <w:b/>
+          <w:bCs/>
+        </w:rPr>
+        <w:t>Guidelines:</w:t>
+      </w:r>
+    </w:p>
+    <w:p>
+      <w:pPr>
+        <w:rPr>
+          <w:b/>
+          <w:bCs/>
+        </w:rPr>
+      </w:pPr>
+      <w:r>
+        <w:rPr>
+          <w:b/>
+          <w:bCs/>
+        </w:rPr>
+        <w:t>Patterns:</w:t>
+      </w:r>
+    </w:p>
+    <w:p>
+      <w:pPr>
+        <w:rPr>
+          <w:b/>
+          <w:bCs/>
+        </w:rPr>
+      </w:pPr>
+      <w:r>
+        <w:rPr>
+          <w:b/>
+          <w:bCs/>
+        </w:rPr>
+        <w:br w:type="page"/>
+      </w:r>
+    </w:p>
+    <w:p>
+      <w:pPr>
+        <w:pStyle w:val="Heading1"/>
+        <w:rPr>
+          <w:b/>
+          <w:bCs/>
+        </w:rPr>
+      </w:pPr>
+      <w:r>
+        <w:rPr>
+          <w:b/>
+          <w:bCs/>
+        </w:rPr>
+        <w:lastRenderedPageBreak/>
+        <w:t>Version Control</w:t>
+      </w:r>
+    </w:p>
+    <w:p>
+      <w:pPr>
+        <w:rPr>
+          <w:b/>
+          <w:bCs/>
+        </w:rPr>
+      </w:pPr>
+      <w:r>
+        <w:rPr>
+          <w:b/>
+          <w:bCs/>
+        </w:rPr>
+        <w:t>Git:</w:t>
+      </w:r>
+    </w:p>
+    <w:p>
+      <w:pPr>
+        <w:rPr>
+          <w:b/>
+          <w:bCs/>
+        </w:rPr>
+      </w:pPr>
+      <w:r>
+        <w:rPr>
+          <w:b/>
+          <w:bCs/>
+        </w:rPr>
+        <w:t>SVN:</w:t>
+      </w:r>
+    </w:p>
+    <w:p>
+      <w:pPr>
+        <w:pStyle w:val="Heading1"/>
+        <w:rPr>
+          <w:b/>
+          <w:bCs/>
+        </w:rPr>
+      </w:pPr>
+      <w:r>
+        <w:rPr>
+          <w:b/>
+          <w:bCs/>
+        </w:rPr>
+        <w:t>Tools</w:t>
+      </w:r>
+    </w:p>
+    <w:p>
+      <w:pPr>
+        <w:rPr>
+          <w:b/>
+          <w:bCs/>
+        </w:rPr>
+      </w:pPr>
+      <w:r>
+        <w:rPr>
+          <w:b/>
+          <w:bCs/>
+        </w:rPr>
+        <w:t>Libraries</w:t>
+      </w:r>
+    </w:p>
+    <w:p>
+      <w:pPr>
+        <w:rPr>
+          <w:b/>
+          <w:bCs/>
+        </w:rPr>
+      </w:pPr>
+      <w:r>
+        <w:rPr>
+          <w:b/>
+          <w:bCs/>
+        </w:rPr>
+        <w:t>Other Tools (valgrind, cmake, etc)</w:t>
+      </w:r>
+    </w:p>
+    <w:p>
+      <w:pPr>
+        <w:pStyle w:val="Heading1"/>
+        <w:rPr>
+          <w:b/>
+          <w:bCs/>
+        </w:rPr>
+      </w:pPr>
+      <w:r>
+        <w:rPr>
+          <w:b/>
+          <w:bCs/>
+        </w:rPr>
+        <w:t>Editor Implementation</w:t>
+      </w:r>
+    </w:p>
+    <w:p>
+      <w:r>
+        <w:rPr>
+          <w:b/>
+          <w:bCs/>
+        </w:rPr>
+        <w:t>In-Game Value Editing</w:t>
+      </w:r>
+      <w:r>
+        <w:rPr>
+          <w:b/>
+          <w:bCs/>
+        </w:rPr>
+        <w:t>:</w:t>
+      </w:r>
+      <w:r>
+        <w:t xml:space="preserve"> Input values are monitored. In the future, the editor will be able to track the states and specific values of entities, and will allow for live editing of said specific features for debugging purposes. </w:t>
+      </w:r>
+    </w:p>
+    <w:p>
+      <w:pPr>
+        <w:pStyle w:val="Heading1"/>
+        <w:rPr>
+          <w:b/>
+          <w:bCs/>
+        </w:rPr>
+      </w:pPr>
+      <w:r>
+        <w:rPr>
+          <w:b/>
+          <w:bCs/>
+        </w:rPr>
+        <w:t>Scripting Languages</w:t>
+      </w:r>
+    </w:p>
+    <w:p>
+      <w:r>
+        <w:t xml:space="preserve">Scripting will be written in C++, as the engine is currently constructed using the same language. No other languages will be required for this project. </w:t>
+      </w:r>
+    </w:p>
+    <w:p>
+      <w:pPr>
+        <w:pStyle w:val="Heading1"/>
+        <w:rPr>
+          <w:b/>
+          <w:bCs/>
+        </w:rPr>
+      </w:pPr>
+      <w:r>
+        <w:rPr>
+          <w:b/>
+          <w:bCs/>
+        </w:rPr>
+        <w:t>Technical Risks</w:t>
+      </w:r>
+    </w:p>
+    <w:p>
+      <w:pPr>
+        <w:rPr>
+          <w:b/>
+          <w:bCs/>
+        </w:rPr>
+      </w:pPr>
+      <w:r>
+        <w:rPr>
+          <w:b/>
+          <w:bCs/>
+        </w:rPr>
+        <w:t>TYLER THIS IS YOU BRO</w:t>
+      </w:r>
+    </w:p>
+    <w:p>
+      <w:pPr>
+        <w:rPr>
+          <w:b/>
+          <w:bCs/>
+        </w:rPr>
+      </w:pPr>
+      <w:r>
+        <w:rPr>
+          <w:b/>
+          <w:bCs/>
+        </w:rPr>
+        <w:br w:type="page"/>
+      </w:r>
+    </w:p>
+    <w:p>
+      <w:pPr>
+        <w:pStyle w:val="Heading1"/>
+        <w:rPr>
+          <w:rFonts w:cs="Arial"/>
+          <w:b/>
+          <w:bCs/>
+          <w:kern w:val="32"/>
+        </w:rPr>
+      </w:pPr>
+      <w:r>
+        <w:lastRenderedPageBreak/>
+        <w:t>Appendices</w:t>
+      </w:r>
+    </w:p>
+    <w:p>
+      <w:pPr>
+        <w:pStyle w:val="Heading2"/>
+      </w:pPr>
+      <w:r>
+        <w:t>Appendix A: Art Requirements</w:t>
+      </w:r>
+    </w:p>
+    <w:p>
+      <w:r>
+        <w:t>Describe the requirements for all art assets used in the game, including file naming conventions, file format(s), and anything else needed to create the assets.</w:t>
+      </w:r>
+    </w:p>
+    <w:p>
+      <w:r>
+        <w:t xml:space="preserve">Describe the process by which new art assets will be incorporated into the game (AKA “art pipeline”).  Note, for teams with BFA students, this process </w:t>
+      </w:r>
+      <w:r>
+        <w:rPr>
+          <w:b/>
+          <w:bCs/>
           <w:i/>
           <w:iCs/>
         </w:rPr>
-      </w:pPr>
-      <w:r>
-        <w:rPr>
-          <w:b/>
-          <w:bCs/>
-        </w:rPr>
-        <w:t xml:space="preserve">Image Loading: </w:t>
-      </w:r>
-      <w:r>
-        <w:rPr>
-          <w:b/>
-          <w:bCs/>
-        </w:rPr>
-        <w:t>The engine is currently capable of loading bitmaps in the PPM format.</w:t>
-      </w:r>
-    </w:p>
-    <w:p>
-      <w:pPr>
-        <w:rPr>
-          <w:b/>
-          <w:bCs/>
-        </w:rPr>
-      </w:pPr>
-      <w:r>
-        <w:rPr>
-          <w:b/>
-          <w:bCs/>
-        </w:rPr>
-        <w:t>Animations:</w:t>
-      </w:r>
-      <w:r>
-        <w:rPr>
-          <w:b/>
-          <w:bCs/>
-        </w:rPr>
-        <w:t xml:space="preserve"> </w:t>
-      </w:r>
-    </w:p>
-    <w:p>
-      <w:pPr>
-        <w:rPr>
-          <w:b/>
-          <w:bCs/>
-        </w:rPr>
-      </w:pPr>
-      <w:r>
-        <w:rPr>
-          <w:b/>
-          <w:bCs/>
-        </w:rPr>
-        <w:t>Particle System:</w:t>
-      </w:r>
-    </w:p>
-    <w:p>
-      <w:pPr>
-        <w:pStyle w:val="Heading1"/>
-        <w:rPr>
-          <w:b/>
-          <w:bCs/>
-        </w:rPr>
-      </w:pPr>
-      <w:r>
-        <w:rPr>
-          <w:b/>
-          <w:bCs/>
-        </w:rPr>
-        <w:t>Physics Overview</w:t>
+        <w:t>cannot</w:t>
+      </w:r>
+      <w:r>
+        <w:t xml:space="preserve"> require the intervention of a programmer after Week 6 of the semester.</w:t>
+      </w:r>
+    </w:p>
+    <w:p>
+      <w:r>
+        <w:t>Describe the source or sources of all the art in your game (programmer art, DigiPen libraries, BFA students, etc.). Remember that you must create all your own art (or use DigiPen libraries). You cannot use your friends, family members, public domain material, etc. You can use art from other students not on your team (but you must give them credit). You can never use outside artists at all.</w:t>
       </w:r>
     </w:p>
     <w:p>
       <w:pPr>
         <w:pStyle w:val="Heading2"/>
-        <w:rPr>
+      </w:pPr>
+      <w:r>
+        <w:t>Appendix B: Audio Requirements</w:t>
+      </w:r>
+    </w:p>
+    <w:p>
+      <w:r>
+        <w:t>Describe the requirements for all audio assets used in the game, including file naming conventions, file format(s), and anything else needed to create the assets.</w:t>
+      </w:r>
+    </w:p>
+    <w:p>
+      <w:r>
+        <w:t xml:space="preserve">Describe the process by which new audio assets will be incorporated into the game (AKA “audio pipeline”).  Note, for teams with BAMSD students, this process </w:t>
+      </w:r>
+      <w:r>
+        <w:rPr>
+          <w:b/>
+          <w:bCs/>
           <w:i/>
           <w:iCs/>
         </w:rPr>
-      </w:pPr>
-      <w:r>
-        <w:rPr>
-          <w:i/>
-          <w:iCs/>
-        </w:rPr>
-        <w:t>Subsystem 1 (Kinematics for example)</w:t>
-      </w:r>
-    </w:p>
-    <w:p>
-      <w:pPr>
-        <w:pStyle w:val="Heading2"/>
-        <w:rPr>
-          <w:i/>
-          <w:iCs/>
-        </w:rPr>
-      </w:pPr>
-      <w:r>
-        <w:rPr>
-          <w:i/>
-          <w:iCs/>
-        </w:rPr>
-        <w:t>Subsystem 2 (Collision for example)</w:t>
-      </w:r>
-    </w:p>
-    <w:p/>
-    <w:p>
-      <w:pPr>
-        <w:pStyle w:val="Heading1"/>
-        <w:rPr>
-          <w:b/>
-          <w:bCs/>
-        </w:rPr>
-      </w:pPr>
-      <w:r>
-        <w:rPr>
-          <w:b/>
-          <w:bCs/>
-        </w:rPr>
-        <w:t>Player Controls</w:t>
-      </w:r>
-    </w:p>
-    <w:p>
-      <w:r>
-        <w:t xml:space="preserve">Utilizing SDL2, the Inputs class handles and manages various keyboard and mouse inputs. It follows the Singleton design pattern as only one instance exists at any given time and can be considered to be a part of the Observer design pattern as it handles and dispatches input events. </w:t>
-      </w:r>
-      <w:r>
-        <w:t xml:space="preserve">It is designed to accommodate a single player experience. </w:t>
-      </w:r>
-    </w:p>
-    <w:p>
-      <w:r>
-        <w:rPr>
-          <w:b/>
-          <w:bCs/>
-        </w:rPr>
-        <w:t xml:space="preserve">Input Manager: </w:t>
-      </w:r>
-      <w:r>
-        <w:t xml:space="preserve">SDL2 Manages keyboard and mouse events. </w:t>
-      </w:r>
-    </w:p>
-    <w:p>
-      <w:pPr>
-        <w:pStyle w:val="Heading1"/>
-        <w:rPr>
-          <w:b/>
-          <w:bCs/>
-        </w:rPr>
-      </w:pPr>
-      <w:r>
-        <w:rPr>
-          <w:b/>
-          <w:bCs/>
-        </w:rPr>
-        <w:t>Behavior</w:t>
-      </w:r>
-    </w:p>
-    <w:p>
-      <w:pPr>
-        <w:rPr>
-          <w:b/>
-          <w:bCs/>
-        </w:rPr>
-      </w:pPr>
-      <w:r>
-        <w:rPr>
-          <w:b/>
-          <w:bCs/>
-        </w:rPr>
-        <w:t>Any Specific Components (</w:t>
-      </w:r>
-      <w:proofErr w:type="spellStart"/>
-      <w:proofErr w:type="gramStart"/>
-      <w:r>
-        <w:rPr>
-          <w:b/>
-          <w:bCs/>
-        </w:rPr>
-        <w:t>ie</w:t>
-      </w:r>
-      <w:proofErr w:type="spellEnd"/>
-      <w:proofErr w:type="gramEnd"/>
-      <w:r>
-        <w:rPr>
-          <w:b/>
-          <w:bCs/>
-        </w:rPr>
-        <w:t xml:space="preserve"> player):</w:t>
-      </w:r>
-    </w:p>
-    <w:p>
-      <w:pPr>
-        <w:rPr>
-          <w:b/>
-          <w:bCs/>
-        </w:rPr>
-      </w:pPr>
-      <w:r>
-        <w:rPr>
-          <w:b/>
-          <w:bCs/>
-        </w:rPr>
-        <w:t xml:space="preserve">(see sample for more </w:t>
-      </w:r>
-      <w:proofErr w:type="spellStart"/>
-      <w:r>
-        <w:rPr>
-          <w:b/>
-          <w:bCs/>
-        </w:rPr>
-        <w:t>deets</w:t>
-      </w:r>
-      <w:proofErr w:type="spellEnd"/>
-      <w:r>
-        <w:rPr>
-          <w:b/>
-          <w:bCs/>
-        </w:rPr>
-        <w:t>)</w:t>
-      </w:r>
-    </w:p>
-    <w:p>
-      <w:pPr>
-        <w:rPr>
-          <w:b/>
-          <w:bCs/>
-        </w:rPr>
-      </w:pPr>
-    </w:p>
-    <w:p>
-      <w:pPr>
-        <w:pStyle w:val="Heading2"/>
-        <w:rPr>
-          <w:b/>
-          <w:bCs/>
-          <w:sz w:val="32"/>
-          <w:szCs w:val="32"/>
-        </w:rPr>
-      </w:pPr>
-      <w:r>
-        <w:rPr>
-          <w:b/>
-          <w:bCs/>
-          <w:sz w:val="32"/>
-          <w:szCs w:val="32"/>
-        </w:rPr>
-        <w:t>Debugging</w:t>
-      </w:r>
-    </w:p>
-    <w:p>
-      <w:proofErr w:type="spellStart"/>
-      <w:r>
-        <w:rPr>
-          <w:b/>
-          <w:bCs/>
-        </w:rPr>
-        <w:t>I</w:t>
-      </w:r>
-      <w:r>
-        <w:rPr>
-          <w:b/>
-          <w:bCs/>
-        </w:rPr>
-        <w:t>m</w:t>
-      </w:r>
-      <w:r>
-        <w:rPr>
-          <w:b/>
-          <w:bCs/>
-        </w:rPr>
-        <w:t>GUI</w:t>
-      </w:r>
-      <w:proofErr w:type="spellEnd"/>
-      <w:r>
-        <w:rPr>
-          <w:b/>
-          <w:bCs/>
-        </w:rPr>
-        <w:t>:</w:t>
-      </w:r>
-      <w:r>
-        <w:rPr>
-          <w:b/>
-          <w:bCs/>
-        </w:rPr>
-        <w:t xml:space="preserve"> </w:t>
-      </w:r>
-      <w:r>
-        <w:t xml:space="preserve">Windowed panels display live information </w:t>
-      </w:r>
-      <w:r>
-        <w:t xml:space="preserve">of inputs. </w:t>
-      </w:r>
-    </w:p>
-    <w:p>
-      <w:r>
-        <w:rPr>
-          <w:b/>
-          <w:bCs/>
-        </w:rPr>
-        <w:t>Assertions:</w:t>
-      </w:r>
-      <w:r>
-        <w:rPr>
-          <w:b/>
-          <w:bCs/>
-        </w:rPr>
-        <w:t xml:space="preserve"> </w:t>
-      </w:r>
-      <w:r>
-        <w:t xml:space="preserve">Asserts are implemented within all core systems with proper error checking and logging to verify everything runs smoothly within the underlying engine. </w:t>
-      </w:r>
-    </w:p>
-    <w:p>
-      <w:r>
-        <w:rPr>
-          <w:b/>
-          <w:bCs/>
-        </w:rPr>
-        <w:t>Console and File Logging:</w:t>
-      </w:r>
-      <w:r>
-        <w:rPr>
-          <w:b/>
-          <w:bCs/>
-        </w:rPr>
-        <w:t xml:space="preserve"> </w:t>
-      </w:r>
-      <w:r>
-        <w:t xml:space="preserve">Both console and file logging can be utilized and customized to display any needed information. </w:t>
-      </w:r>
-      <w:r>
-        <w:rPr>
-          <w:b/>
-          <w:bCs/>
-        </w:rPr>
-        <w:br w:type="page"/>
-      </w:r>
-    </w:p>
-    <w:p>
-      <w:pPr>
-        <w:pStyle w:val="Heading1"/>
-        <w:rPr>
-          <w:b/>
-          <w:bCs/>
-        </w:rPr>
-      </w:pPr>
-      <w:r>
-        <w:rPr>
-          <w:b/>
-          <w:bCs/>
-        </w:rPr>
-        <w:lastRenderedPageBreak/>
-        <w:t>Coding Methods</w:t>
-      </w:r>
-    </w:p>
-    <w:p>
-      <w:pPr>
-        <w:rPr>
-          <w:b/>
-          <w:bCs/>
-        </w:rPr>
-      </w:pPr>
-      <w:r>
-        <w:rPr>
-          <w:b/>
-          <w:bCs/>
-        </w:rPr>
-        <w:t>File Naming Conventions:</w:t>
-      </w:r>
-    </w:p>
-    <w:p>
-      <w:pPr>
-        <w:rPr>
-          <w:b/>
-          <w:bCs/>
-        </w:rPr>
-      </w:pPr>
-      <w:r>
-        <w:rPr>
-          <w:b/>
-          <w:bCs/>
-        </w:rPr>
-        <w:t>Code Naming Conventions:</w:t>
-      </w:r>
-    </w:p>
-    <w:p>
-      <w:pPr>
-        <w:rPr>
-          <w:b/>
-          <w:bCs/>
-        </w:rPr>
-      </w:pPr>
-      <w:r>
-        <w:rPr>
-          <w:b/>
-          <w:bCs/>
-        </w:rPr>
-        <w:t>Styling:</w:t>
-      </w:r>
-    </w:p>
-    <w:p>
-      <w:pPr>
-        <w:rPr>
-          <w:b/>
-          <w:bCs/>
-        </w:rPr>
-      </w:pPr>
-      <w:r>
-        <w:rPr>
-          <w:b/>
-          <w:bCs/>
-        </w:rPr>
-        <w:t>Guidelines:</w:t>
-      </w:r>
-    </w:p>
-    <w:p>
-      <w:pPr>
-        <w:rPr>
-          <w:b/>
-          <w:bCs/>
-        </w:rPr>
-      </w:pPr>
-      <w:r>
-        <w:rPr>
-          <w:b/>
-          <w:bCs/>
-        </w:rPr>
-        <w:t>Patterns:</w:t>
-      </w:r>
-    </w:p>
-    <w:p>
-      <w:pPr>
-        <w:rPr>
-          <w:b/>
-          <w:bCs/>
-        </w:rPr>
-      </w:pPr>
-      <w:r>
-        <w:rPr>
-          <w:b/>
-          <w:bCs/>
-        </w:rPr>
-        <w:br w:type="page"/>
-      </w:r>
-    </w:p>
-    <w:p>
-      <w:pPr>
-        <w:pStyle w:val="Heading1"/>
-        <w:rPr>
-          <w:b/>
-          <w:bCs/>
-        </w:rPr>
-      </w:pPr>
-      <w:r>
-        <w:rPr>
-          <w:b/>
-          <w:bCs/>
-        </w:rPr>
-        <w:lastRenderedPageBreak/>
-        <w:t>Version Control</w:t>
-      </w:r>
-    </w:p>
-    <w:p>
-      <w:pPr>
-        <w:rPr>
-          <w:b/>
-          <w:bCs/>
-        </w:rPr>
-      </w:pPr>
-      <w:r>
-        <w:rPr>
-          <w:b/>
-          <w:bCs/>
-        </w:rPr>
-        <w:t>Git:</w:t>
-      </w:r>
-    </w:p>
-    <w:p>
-      <w:pPr>
-        <w:rPr>
-          <w:b/>
-          <w:bCs/>
-        </w:rPr>
-      </w:pPr>
-      <w:r>
-        <w:rPr>
-          <w:b/>
-          <w:bCs/>
-        </w:rPr>
-        <w:t>SVN:</w:t>
-      </w:r>
-    </w:p>
-    <w:p>
-      <w:pPr>
-        <w:pStyle w:val="Heading1"/>
-        <w:rPr>
-          <w:b/>
-          <w:bCs/>
-        </w:rPr>
-      </w:pPr>
-      <w:r>
-        <w:rPr>
-          <w:b/>
-          <w:bCs/>
-        </w:rPr>
-        <w:t>Tools</w:t>
-      </w:r>
-    </w:p>
-    <w:p>
-      <w:pPr>
-        <w:rPr>
-          <w:b/>
-          <w:bCs/>
-        </w:rPr>
-      </w:pPr>
-      <w:r>
-        <w:rPr>
-          <w:b/>
-          <w:bCs/>
-        </w:rPr>
-        <w:t>Libraries</w:t>
-      </w:r>
-    </w:p>
-    <w:p>
-      <w:pPr>
-        <w:rPr>
-          <w:b/>
-          <w:bCs/>
-        </w:rPr>
-      </w:pPr>
-      <w:r>
-        <w:rPr>
-          <w:b/>
-          <w:bCs/>
-        </w:rPr>
-        <w:t>Other Tools (</w:t>
-      </w:r>
-      <w:proofErr w:type="spellStart"/>
-      <w:r>
-        <w:rPr>
-          <w:b/>
-          <w:bCs/>
-        </w:rPr>
-        <w:t>valgrind</w:t>
-      </w:r>
-      <w:proofErr w:type="spellEnd"/>
-      <w:r>
-        <w:rPr>
-          <w:b/>
-          <w:bCs/>
-        </w:rPr>
-        <w:t xml:space="preserve">, </w:t>
-      </w:r>
-      <w:proofErr w:type="spellStart"/>
-      <w:r>
-        <w:rPr>
-          <w:b/>
-          <w:bCs/>
-        </w:rPr>
-        <w:t>cmake</w:t>
-      </w:r>
-      <w:proofErr w:type="spellEnd"/>
-      <w:r>
-        <w:rPr>
-          <w:b/>
-          <w:bCs/>
-        </w:rPr>
-        <w:t xml:space="preserve">, </w:t>
-      </w:r>
-      <w:proofErr w:type="spellStart"/>
-      <w:r>
-        <w:rPr>
-          <w:b/>
-          <w:bCs/>
-        </w:rPr>
-        <w:t>etc</w:t>
-      </w:r>
-      <w:proofErr w:type="spellEnd"/>
-      <w:r>
-        <w:rPr>
-          <w:b/>
-          <w:bCs/>
-        </w:rPr>
-        <w:t>)</w:t>
-      </w:r>
-    </w:p>
-    <w:p>
-      <w:pPr>
-        <w:pStyle w:val="Heading1"/>
-        <w:rPr>
-          <w:b/>
-          <w:bCs/>
-        </w:rPr>
-      </w:pPr>
-      <w:r>
-        <w:rPr>
-          <w:b/>
-          <w:bCs/>
-        </w:rPr>
-        <w:t>Editor Implementation</w:t>
-      </w:r>
-    </w:p>
-    <w:p>
-      <w:r>
-        <w:rPr>
-          <w:b/>
-          <w:bCs/>
-        </w:rPr>
-        <w:t>In-Game Value Editing</w:t>
-      </w:r>
-      <w:r>
-        <w:rPr>
-          <w:b/>
-          <w:bCs/>
-        </w:rPr>
-        <w:t>:</w:t>
-      </w:r>
-      <w:r>
-        <w:t xml:space="preserve"> Input values are monitored. In the future, the editor will be able to track the states and specific values of entities, and will allow for live editing of said specific features for debugging purposes. </w:t>
-      </w:r>
-    </w:p>
-    <w:p>
-      <w:pPr>
-        <w:pStyle w:val="Heading1"/>
-        <w:rPr>
-          <w:b/>
-          <w:bCs/>
-        </w:rPr>
-      </w:pPr>
-      <w:r>
-        <w:rPr>
-          <w:b/>
-          <w:bCs/>
-        </w:rPr>
-        <w:t>Scripting Languages</w:t>
-      </w:r>
-    </w:p>
-    <w:p>
-      <w:r>
-        <w:t xml:space="preserve">Scripting will be written in C++, as the engine is currently constructed using the same language. No other languages will be required for this project. </w:t>
-      </w:r>
-    </w:p>
-    <w:p>
-      <w:pPr>
-        <w:pStyle w:val="Heading1"/>
-        <w:rPr>
-          <w:b/>
-          <w:bCs/>
-        </w:rPr>
-      </w:pPr>
-      <w:r>
-        <w:rPr>
-          <w:b/>
-          <w:bCs/>
-        </w:rPr>
-        <w:t>Technical Risks</w:t>
-      </w:r>
-    </w:p>
-    <w:p>
-      <w:pPr>
-        <w:rPr>
-          <w:b/>
-          <w:bCs/>
-        </w:rPr>
-      </w:pPr>
-      <w:r>
-        <w:rPr>
-          <w:b/>
-          <w:bCs/>
-        </w:rPr>
-        <w:t xml:space="preserve">TYLER THIS IS </w:t>
-      </w:r>
-      <w:proofErr w:type="gramStart"/>
-      <w:r>
-        <w:rPr>
-          <w:b/>
-          <w:bCs/>
-        </w:rPr>
-        <w:t>YOU</w:t>
-      </w:r>
-      <w:proofErr w:type="gramEnd"/>
-      <w:r>
-        <w:rPr>
-          <w:b/>
-          <w:bCs/>
-        </w:rPr>
-        <w:t xml:space="preserve"> BRO</w:t>
-      </w:r>
-    </w:p>
-    <w:p>
-      <w:pPr>
-        <w:rPr>
-          <w:b/>
-          <w:bCs/>
-        </w:rPr>
-      </w:pPr>
-      <w:r>
-        <w:rPr>
-          <w:b/>
-          <w:bCs/>
-        </w:rPr>
-        <w:br w:type="page"/>
-      </w:r>
-    </w:p>
-    <w:p>
-      <w:pPr>
-        <w:pStyle w:val="Heading1"/>
-        <w:rPr>
-          <w:rFonts w:cs="Arial"/>
-          <w:b/>
-          <w:bCs/>
-          <w:kern w:val="32"/>
-        </w:rPr>
-      </w:pPr>
-      <w:r>
-        <w:lastRenderedPageBreak/>
-        <w:t>Appendices</w:t>
-      </w:r>
-    </w:p>
-    <w:p>
-      <w:pPr>
-        <w:pStyle w:val="Heading2"/>
-      </w:pPr>
-      <w:r>
-        <w:t>Appendix A: Art Requirements</w:t>
-      </w:r>
-    </w:p>
-    <w:p>
-      <w:r>
-        <w:t>Describe the requirements for all art assets used in the game, including file naming conventions, file format(s), and anything else needed to create the assets.</w:t>
-      </w:r>
-    </w:p>
-    <w:p>
-      <w:r>
-        <w:t xml:space="preserve">Describe the process by which new art assets will be incorporated into the game (AKA “art pipeline”).  Note, for teams with BFA students, this process </w:t>
-      </w:r>
-      <w:r>
-        <w:rPr>
-          <w:b/>
-          <w:bCs/>
-          <w:i/>
-          <w:iCs/>
-        </w:rPr>
         <w:t>cannot</w:t>
       </w:r>
       <w:r>
@@ -1426,41 +1401,6 @@
     </w:p>
     <w:p>
       <w:r>
-        <w:t>Describe the source or sources of all the art in your game (programmer art, DigiPen libraries, BFA students, etc.). Remember that you must create all your own art (or use DigiPen libraries). You cannot use your friends, family members, public domain material, etc. You can use art from other students not on your team (but you must give them credit). You can never use outside artists at all.</w:t>
-      </w:r>
-    </w:p>
-    <w:p>
-      <w:pPr>
-        <w:pStyle w:val="Heading2"/>
-      </w:pPr>
-      <w:r>
-        <w:t>Appendix B: Audio Requirements</w:t>
-      </w:r>
-    </w:p>
-    <w:p>
-      <w:r>
-        <w:t>Describe the requirements for all audio assets used in the game, including file naming conventions, file format(s), and anything else needed to create the assets.</w:t>
-      </w:r>
-    </w:p>
-    <w:p>
-      <w:r>
-        <w:t xml:space="preserve">Describe the process by which new audio assets will be incorporated into the game (AKA “audio pipeline”).  Note, for teams with BAMSD students, this process </w:t>
-      </w:r>
-      <w:r>
-        <w:rPr>
-          <w:b/>
-          <w:bCs/>
-          <w:i/>
-          <w:iCs/>
-        </w:rPr>
-        <w:t>cannot</w:t>
-      </w:r>
-      <w:r>
-        <w:t xml:space="preserve"> require the intervention of a programmer after Week 6 of the semester.</w:t>
-      </w:r>
-    </w:p>
-    <w:p>
-      <w:r>
         <w:t>Describe the source or sources of all the audio in your game (programmer audio, DigiPen libraries, other students, etc.). Remember that you must create all your own audio (or use DigiPen libraries). You cannot use your friends, family members, public domain material, etc. You can use audio from other students not on your team (but you must give them credit). You can never use outside musicians at all.</w:t>
       </w:r>
     </w:p>
@@ -1472,23 +1412,7 @@
         <w:t xml:space="preserve"> Music is for all the background music, that will be looping until we decided to stop it. SFX are for sound effects like footsteps and interactions. Voice-over is for character voice which we might add in GAM250.</w:t>
       </w:r>
       <w:r>
-        <w:t xml:space="preserve"> All the 3 folders will be loaded into the engine separately. They are in </w:t>
-      </w:r>
-      <w:proofErr w:type="spellStart"/>
-      <w:r>
-        <w:t>ogg</w:t>
-      </w:r>
-      <w:proofErr w:type="spellEnd"/>
-      <w:r>
-        <w:t xml:space="preserve"> file format rather than mp3 because of the smaller file size and better sound quality. Our audios are sourced from the DigiPen libraries, converted to </w:t>
-      </w:r>
-      <w:proofErr w:type="spellStart"/>
-      <w:r>
-        <w:t>ogg</w:t>
-      </w:r>
-      <w:proofErr w:type="spellEnd"/>
-      <w:r>
-        <w:t xml:space="preserve">. </w:t>
+        <w:t xml:space="preserve"> All the 3 folders will be loaded into the engine separately. They are in ogg file format rather than mp3 because of the smaller file size and better sound quality. Our audios are sourced from the DigiPen libraries, converted to ogg. </w:t>
       </w:r>
     </w:p>
     <w:p>
@@ -2253,6 +2177,73 @@
       <w:szCs w:val="26"/>
     </w:rPr>
   </w:style>
+  <w:style w:type="table" w:styleId="GridTable1Light-Accent1">
+    <w:name w:val="Grid Table 1 Light Accent 1"/>
+    <w:basedOn w:val="TableNormal"/>
+    <w:uiPriority w:val="46"/>
+    <w:rsid w:val="00D94300"/>
+    <w:pPr>
+      <w:spacing w:after="0" w:line="240" w:lineRule="auto"/>
+    </w:pPr>
+    <w:tblPr>
+      <w:tblStyleRowBandSize w:val="1"/>
+      <w:tblStyleColBandSize w:val="1"/>
+      <w:tblBorders>
+        <w:top w:val="single" w:sz="4" w:space="0" w:color="B4C6E7" w:themeColor="accent1" w:themeTint="66"/>
+        <w:left w:val="single" w:sz="4" w:space="0" w:color="B4C6E7" w:themeColor="accent1" w:themeTint="66"/>
+        <w:bottom w:val="single" w:sz="4" w:space="0" w:color="B4C6E7" w:themeColor="accent1" w:themeTint="66"/>
+        <w:right w:val="single" w:sz="4" w:space="0" w:color="B4C6E7" w:themeColor="accent1" w:themeTint="66"/>
+        <w:insideH w:val="single" w:sz="4" w:space="0" w:color="B4C6E7" w:themeColor="accent1" w:themeTint="66"/>
+        <w:insideV w:val="single" w:sz="4" w:space="0" w:color="B4C6E7" w:themeColor="accent1" w:themeTint="66"/>
+      </w:tblBorders>
+    </w:tblPr>
+    <w:tblStylePr w:type="firstRow">
+      <w:rPr>
+        <w:b/>
+        <w:bCs/>
+      </w:rPr>
+      <w:tblPr/>
+      <w:tcPr>
+        <w:tcBorders>
+          <w:bottom w:val="single" w:sz="12" w:space="0" w:color="8EAADB" w:themeColor="accent1" w:themeTint="99"/>
+        </w:tcBorders>
+      </w:tcPr>
+    </w:tblStylePr>
+    <w:tblStylePr w:type="lastRow">
+      <w:rPr>
+        <w:b/>
+        <w:bCs/>
+      </w:rPr>
+      <w:tblPr/>
+      <w:tcPr>
+        <w:tcBorders>
+          <w:top w:val="double" w:sz="2" w:space="0" w:color="8EAADB" w:themeColor="accent1" w:themeTint="99"/>
+        </w:tcBorders>
+      </w:tcPr>
+    </w:tblStylePr>
+    <w:tblStylePr w:type="firstCol">
+      <w:rPr>
+        <w:b/>
+        <w:bCs/>
+      </w:rPr>
+    </w:tblStylePr>
+    <w:tblStylePr w:type="lastCol">
+      <w:rPr>
+        <w:b/>
+        <w:bCs/>
+      </w:rPr>
+    </w:tblStylePr>
+  </w:style>
+  <w:style w:type="paragraph" w:styleId="Revision">
+    <w:name w:val="Revision"/>
+    <w:hidden/>
+    <w:uiPriority w:val="99"/>
+    <w:semiHidden/>
+    <w:rsid w:val="00D94300"/>
+    <w:pPr>
+      <w:spacing w:after="0" w:line="240" w:lineRule="auto"/>
+    </w:pPr>
+  </w:style>
 </w:styles>
 </file>
 

</xml_diff>

<commit_message>
Added more graphics pipeline descriptions.
</commit_message>
<xml_diff>
--- a/TechGuideDRAFT.docx
+++ b/TechGuideDRAFT.docx
@@ -165,8 +165,17 @@
           <w:sz w:val="40"/>
           <w:szCs w:val="40"/>
         </w:rPr>
-        <w:t>Team Vyv</w:t>
-      </w:r>
+        <w:t xml:space="preserve">Team </w:t>
+      </w:r>
+      <w:proofErr w:type="spellStart"/>
+      <w:r>
+        <w:rPr>
+          <w:sz w:val="40"/>
+          <w:szCs w:val="40"/>
+        </w:rPr>
+        <w:t>Vyv</w:t>
+      </w:r>
+      <w:proofErr w:type="spellEnd"/>
     </w:p>
     <w:tbl>
       <w:tblPr>
@@ -420,7 +429,23 @@
                 <w:sz w:val="24"/>
                 <w:szCs w:val="24"/>
               </w:rPr>
-              <w:t>Wang HeTong Louis</w:t>
+              <w:t xml:space="preserve">Wang </w:t>
+            </w:r>
+            <w:proofErr w:type="spellStart"/>
+            <w:r>
+              <w:rPr>
+                <w:sz w:val="24"/>
+                <w:szCs w:val="24"/>
+              </w:rPr>
+              <w:t>HeTong</w:t>
+            </w:r>
+            <w:proofErr w:type="spellEnd"/>
+            <w:r>
+              <w:rPr>
+                <w:sz w:val="24"/>
+                <w:szCs w:val="24"/>
+              </w:rPr>
+              <w:t xml:space="preserve"> Louis</w:t>
             </w:r>
           </w:p>
         </w:tc>
@@ -732,10 +757,6 @@
         <w:t xml:space="preserve">Image Loading: </w:t>
       </w:r>
       <w:r>
-        <w:rPr>
-          <w:b/>
-          <w:bCs/>
-        </w:rPr>
         <w:t>The engine is currently capable of loading bitmaps in the PPM format.</w:t>
       </w:r>
     </w:p>
@@ -760,20 +781,40 @@
         </w:rPr>
         <w:t xml:space="preserve"> </w:t>
       </w:r>
-    </w:p>
-    <w:p>
-      <w:pPr>
-        <w:rPr>
-          <w:b/>
-          <w:bCs/>
-        </w:rPr>
-      </w:pPr>
+      <w:r>
+        <w:rPr>
+          <w:b/>
+          <w:bCs/>
+        </w:rPr>
+        <w:t xml:space="preserve"> </w:t>
+      </w:r>
+      <w:r>
+        <w:t xml:space="preserve">Performed using </w:t>
+      </w:r>
+      <w:r>
+        <w:t>sprite atlases</w:t>
+      </w:r>
+      <w:r>
+        <w:t>.</w:t>
+      </w:r>
+    </w:p>
+    <w:p>
       <w:r>
         <w:rPr>
           <w:b/>
           <w:bCs/>
         </w:rPr>
         <w:t>Particle System:</w:t>
+      </w:r>
+      <w:r>
+        <w:rPr>
+          <w:b/>
+          <w:bCs/>
+        </w:rPr>
+        <w:t xml:space="preserve"> </w:t>
+      </w:r>
+      <w:r>
+        <w:t>There is currently no particle system in-place within the graphics pipeline.</w:t>
       </w:r>
     </w:p>
     <w:p>
@@ -889,22 +930,54 @@
           <w:b/>
           <w:bCs/>
         </w:rPr>
-        <w:t>Any Specific Components (ie player):</w:t>
-      </w:r>
-    </w:p>
-    <w:p>
-      <w:pPr>
-        <w:rPr>
-          <w:b/>
-          <w:bCs/>
-        </w:rPr>
-      </w:pPr>
-      <w:r>
-        <w:rPr>
-          <w:b/>
-          <w:bCs/>
-        </w:rPr>
-        <w:t>(see sample for more deets)</w:t>
+        <w:t>Any Specific Components (</w:t>
+      </w:r>
+      <w:proofErr w:type="spellStart"/>
+      <w:r>
+        <w:rPr>
+          <w:b/>
+          <w:bCs/>
+        </w:rPr>
+        <w:t>ie</w:t>
+      </w:r>
+      <w:proofErr w:type="spellEnd"/>
+      <w:r>
+        <w:rPr>
+          <w:b/>
+          <w:bCs/>
+        </w:rPr>
+        <w:t xml:space="preserve"> player):</w:t>
+      </w:r>
+    </w:p>
+    <w:p>
+      <w:pPr>
+        <w:rPr>
+          <w:b/>
+          <w:bCs/>
+        </w:rPr>
+      </w:pPr>
+      <w:r>
+        <w:rPr>
+          <w:b/>
+          <w:bCs/>
+        </w:rPr>
+        <w:t xml:space="preserve">(see sample for more </w:t>
+      </w:r>
+      <w:proofErr w:type="spellStart"/>
+      <w:r>
+        <w:rPr>
+          <w:b/>
+          <w:bCs/>
+        </w:rPr>
+        <w:t>deets</w:t>
+      </w:r>
+      <w:proofErr w:type="spellEnd"/>
+      <w:r>
+        <w:rPr>
+          <w:b/>
+          <w:bCs/>
+        </w:rPr>
+        <w:t>)</w:t>
       </w:r>
     </w:p>
     <w:p>
@@ -936,6 +1009,7 @@
       </w:r>
     </w:p>
     <w:p>
+      <w:proofErr w:type="spellStart"/>
       <w:r>
         <w:rPr>
           <w:b/>
@@ -955,7 +1029,15 @@
           <w:b/>
           <w:bCs/>
         </w:rPr>
-        <w:t>GUI:</w:t>
+        <w:t>GUI</w:t>
+      </w:r>
+      <w:proofErr w:type="spellEnd"/>
+      <w:r>
+        <w:rPr>
+          <w:b/>
+          <w:bCs/>
+        </w:rPr>
+        <w:t>:</w:t>
       </w:r>
       <w:r>
         <w:rPr>
@@ -1214,7 +1296,55 @@
           <w:b/>
           <w:bCs/>
         </w:rPr>
-        <w:t>Other Tools (valgrind, cmake, etc)</w:t>
+        <w:t>Other Tools (</w:t>
+      </w:r>
+      <w:proofErr w:type="spellStart"/>
+      <w:r>
+        <w:rPr>
+          <w:b/>
+          <w:bCs/>
+        </w:rPr>
+        <w:t>valgrind</w:t>
+      </w:r>
+      <w:proofErr w:type="spellEnd"/>
+      <w:r>
+        <w:rPr>
+          <w:b/>
+          <w:bCs/>
+        </w:rPr>
+        <w:t xml:space="preserve">, </w:t>
+      </w:r>
+      <w:proofErr w:type="spellStart"/>
+      <w:r>
+        <w:rPr>
+          <w:b/>
+          <w:bCs/>
+        </w:rPr>
+        <w:t>cmake</w:t>
+      </w:r>
+      <w:proofErr w:type="spellEnd"/>
+      <w:r>
+        <w:rPr>
+          <w:b/>
+          <w:bCs/>
+        </w:rPr>
+        <w:t xml:space="preserve">, </w:t>
+      </w:r>
+      <w:proofErr w:type="spellStart"/>
+      <w:r>
+        <w:rPr>
+          <w:b/>
+          <w:bCs/>
+        </w:rPr>
+        <w:t>etc</w:t>
+      </w:r>
+      <w:proofErr w:type="spellEnd"/>
+      <w:r>
+        <w:rPr>
+          <w:b/>
+          <w:bCs/>
+        </w:rPr>
+        <w:t>)</w:t>
       </w:r>
     </w:p>
     <w:p>
@@ -1412,7 +1542,23 @@
         <w:t xml:space="preserve"> Music is for all the background music, that will be looping until we decided to stop it. SFX are for sound effects like footsteps and interactions. Voice-over is for character voice which we might add in GAM250.</w:t>
       </w:r>
       <w:r>
-        <w:t xml:space="preserve"> All the 3 folders will be loaded into the engine separately. They are in ogg file format rather than mp3 because of the smaller file size and better sound quality. Our audios are sourced from the DigiPen libraries, converted to ogg. </w:t>
+        <w:t xml:space="preserve"> All the 3 folders will be loaded into the engine separately. They are in </w:t>
+      </w:r>
+      <w:proofErr w:type="spellStart"/>
+      <w:r>
+        <w:t>ogg</w:t>
+      </w:r>
+      <w:proofErr w:type="spellEnd"/>
+      <w:r>
+        <w:t xml:space="preserve"> file format rather than mp3 because of the smaller file size and better sound quality. Our audios are sourced from the DigiPen libraries, converted to </w:t>
+      </w:r>
+      <w:proofErr w:type="spellStart"/>
+      <w:r>
+        <w:t>ogg</w:t>
+      </w:r>
+      <w:proofErr w:type="spellEnd"/>
+      <w:r>
+        <w:t xml:space="preserve">. </w:t>
       </w:r>
     </w:p>
     <w:p>
@@ -2030,7 +2176,6 @@
   <w:style w:type="character" w:default="1" w:styleId="DefaultParagraphFont">
     <w:name w:val="Default Paragraph Font"/>
     <w:uiPriority w:val="1"/>
-    <w:semiHidden/>
     <w:unhideWhenUsed/>
   </w:style>
   <w:style w:type="table" w:default="1" w:styleId="TableNormal">

</xml_diff>

<commit_message>
added bgm files from digipen library. Finished physics and audio in TG
</commit_message>
<xml_diff>
--- a/TechGuideDRAFT.docx
+++ b/TechGuideDRAFT.docx
@@ -764,85 +764,180 @@
         <w:t>Subsystem 2 (Collision for example)</w:t>
       </w:r>
     </w:p>
-    <w:p/>
-    <w:p>
-      <w:pPr>
-        <w:pStyle w:val="Heading1"/>
-        <w:rPr>
-          <w:b/>
-          <w:bCs/>
-        </w:rPr>
-      </w:pPr>
-      <w:r>
-        <w:rPr>
-          <w:b/>
-          <w:bCs/>
-        </w:rPr>
-        <w:t>Player Controls</w:t>
-      </w:r>
-    </w:p>
-    <w:p>
-      <w:r>
-        <w:t xml:space="preserve">Utilizing SDL2, the Inputs class handles and manages various keyboard and mouse inputs. It follows the Singleton design pattern as only one instance exists at any given time and can be considered to be a part of the Observer design pattern as it handles and dispatches input events. </w:t>
-      </w:r>
-      <w:r>
-        <w:t xml:space="preserve">It is designed to accommodate a single player experience. </w:t>
-      </w:r>
-    </w:p>
-    <w:p>
-      <w:r>
-        <w:rPr>
-          <w:b/>
-          <w:bCs/>
-        </w:rPr>
-        <w:t xml:space="preserve">Input Manager: </w:t>
-      </w:r>
-      <w:r>
-        <w:t xml:space="preserve">SDL2 Manages keyboard and mouse events. </w:t>
-      </w:r>
-    </w:p>
-    <w:p>
-      <w:pPr>
-        <w:pStyle w:val="Heading1"/>
-        <w:rPr>
-          <w:b/>
-          <w:bCs/>
-        </w:rPr>
-      </w:pPr>
-      <w:r>
-        <w:rPr>
-          <w:b/>
-          <w:bCs/>
-        </w:rPr>
-        <w:t>Behavior</w:t>
-      </w:r>
-    </w:p>
-    <w:p>
-      <w:pPr>
-        <w:rPr>
-          <w:b/>
-          <w:bCs/>
-        </w:rPr>
-      </w:pPr>
-      <w:r>
-        <w:rPr>
-          <w:b/>
-          <w:bCs/>
-        </w:rPr>
-        <w:t>Any Specific Components (</w:t>
+    <w:p>
+      <w:r>
+        <w:t xml:space="preserve">For Collision, we are using AABB collision. We decided to go for </w:t>
+      </w:r>
+      <w:proofErr w:type="gramStart"/>
+      <w:r>
+        <w:t>AABB</w:t>
+      </w:r>
+      <w:proofErr w:type="gramEnd"/>
+      <w:r>
+        <w:t xml:space="preserve"> method because our game is tile-based, with 6 pixels per square. Since our game is already a map of squares, using AABB is the most feasible for our case. Every object has a behavior that corresponds to a reaction. If it collides with something, depending on what the collided object is, a certain response will occur. For example, if the player collides with an object that is considered a “wall”, it will stop moving. AABB checks the </w:t>
+      </w:r>
+      <w:proofErr w:type="spellStart"/>
+      <w:r>
+        <w:t>min.x</w:t>
+      </w:r>
+      <w:proofErr w:type="spellEnd"/>
+      <w:r>
+        <w:t xml:space="preserve">, </w:t>
       </w:r>
       <w:proofErr w:type="spellStart"/>
       <w:proofErr w:type="gramStart"/>
       <w:r>
-        <w:rPr>
-          <w:b/>
-          <w:bCs/>
-        </w:rPr>
-        <w:t>ie</w:t>
+        <w:t>min.y</w:t>
       </w:r>
       <w:proofErr w:type="spellEnd"/>
       <w:proofErr w:type="gramEnd"/>
       <w:r>
+        <w:t xml:space="preserve">, </w:t>
+      </w:r>
+      <w:proofErr w:type="spellStart"/>
+      <w:r>
+        <w:t>max.x</w:t>
+      </w:r>
+      <w:proofErr w:type="spellEnd"/>
+      <w:r>
+        <w:t xml:space="preserve"> and </w:t>
+      </w:r>
+      <w:proofErr w:type="spellStart"/>
+      <w:r>
+        <w:t>max.y</w:t>
+      </w:r>
+      <w:proofErr w:type="spellEnd"/>
+      <w:r>
+        <w:t xml:space="preserve"> of the objects colliding. If </w:t>
+      </w:r>
+      <w:proofErr w:type="gramStart"/>
+      <w:r>
+        <w:t>player’s</w:t>
+      </w:r>
+      <w:proofErr w:type="gramEnd"/>
+      <w:r>
+        <w:t xml:space="preserve"> </w:t>
+      </w:r>
+      <w:proofErr w:type="spellStart"/>
+      <w:r>
+        <w:t>max.x</w:t>
+      </w:r>
+      <w:proofErr w:type="spellEnd"/>
+      <w:r>
+        <w:t xml:space="preserve"> is greater than the wall’s </w:t>
+      </w:r>
+      <w:proofErr w:type="spellStart"/>
+      <w:r>
+        <w:t>min.x</w:t>
+      </w:r>
+      <w:proofErr w:type="spellEnd"/>
+      <w:r>
+        <w:t xml:space="preserve">, it means that it is colliding to the wall, on the right. If </w:t>
+      </w:r>
+      <w:proofErr w:type="gramStart"/>
+      <w:r>
+        <w:t>player’s</w:t>
+      </w:r>
+      <w:proofErr w:type="gramEnd"/>
+      <w:r>
+        <w:t xml:space="preserve"> </w:t>
+      </w:r>
+      <w:proofErr w:type="spellStart"/>
+      <w:r>
+        <w:t>min.x</w:t>
+      </w:r>
+      <w:proofErr w:type="spellEnd"/>
+      <w:r>
+        <w:t xml:space="preserve"> is smaller than the wall’s </w:t>
+      </w:r>
+      <w:proofErr w:type="spellStart"/>
+      <w:r>
+        <w:t>max.x</w:t>
+      </w:r>
+      <w:proofErr w:type="spellEnd"/>
+      <w:r>
+        <w:t>, it is colliding to the left. The same goes for the y-axis.</w:t>
+      </w:r>
+    </w:p>
+    <w:p/>
+    <w:p>
+      <w:pPr>
+        <w:pStyle w:val="Heading1"/>
+        <w:rPr>
+          <w:b/>
+          <w:bCs/>
+        </w:rPr>
+      </w:pPr>
+      <w:r>
+        <w:rPr>
+          <w:b/>
+          <w:bCs/>
+        </w:rPr>
+        <w:t>Player Controls</w:t>
+      </w:r>
+    </w:p>
+    <w:p>
+      <w:r>
+        <w:t xml:space="preserve">Utilizing SDL2, the Inputs class handles and manages various keyboard and mouse inputs. It follows the Singleton design pattern as only one instance exists at any given time and can be considered to be a part of the Observer design pattern as it handles and dispatches input events. </w:t>
+      </w:r>
+      <w:r>
+        <w:t xml:space="preserve">It is designed to accommodate a single player experience. </w:t>
+      </w:r>
+    </w:p>
+    <w:p>
+      <w:r>
+        <w:rPr>
+          <w:b/>
+          <w:bCs/>
+        </w:rPr>
+        <w:t xml:space="preserve">Input Manager: </w:t>
+      </w:r>
+      <w:r>
+        <w:t xml:space="preserve">SDL2 Manages keyboard and mouse events. </w:t>
+      </w:r>
+    </w:p>
+    <w:p>
+      <w:pPr>
+        <w:pStyle w:val="Heading1"/>
+        <w:rPr>
+          <w:b/>
+          <w:bCs/>
+        </w:rPr>
+      </w:pPr>
+      <w:r>
+        <w:rPr>
+          <w:b/>
+          <w:bCs/>
+        </w:rPr>
+        <w:t>Behavior</w:t>
+      </w:r>
+    </w:p>
+    <w:p>
+      <w:pPr>
+        <w:rPr>
+          <w:b/>
+          <w:bCs/>
+        </w:rPr>
+      </w:pPr>
+      <w:r>
+        <w:rPr>
+          <w:b/>
+          <w:bCs/>
+        </w:rPr>
+        <w:t>Any Specific Components (</w:t>
+      </w:r>
+      <w:proofErr w:type="spellStart"/>
+      <w:proofErr w:type="gramStart"/>
+      <w:r>
+        <w:rPr>
+          <w:b/>
+          <w:bCs/>
+        </w:rPr>
+        <w:t>ie</w:t>
+      </w:r>
+      <w:proofErr w:type="spellEnd"/>
+      <w:proofErr w:type="gramEnd"/>
+      <w:r>
         <w:rPr>
           <w:b/>
           <w:bCs/>
@@ -906,6 +1001,7 @@
           <w:sz w:val="32"/>
           <w:szCs w:val="32"/>
         </w:rPr>
+        <w:lastRenderedPageBreak/>
         <w:t>Debugging</w:t>
       </w:r>
     </w:p>
@@ -1412,7 +1508,160 @@
     </w:p>
     <w:p>
       <w:r>
-        <w:t xml:space="preserve">Describe the source or sources of all the art in your game (programmer art, </w:t>
+        <w:t>Describe the source or sources of all the art in your game (programmer art, DigiPen libraries, BFA students, etc.). Remember that you must create all your own art (or use DigiPen libraries). You cannot use your friends, family members, public domain material, etc. You can use art from other students not on your team (but you must give them credit). You can never use outside artists at all.</w:t>
+      </w:r>
+    </w:p>
+    <w:p>
+      <w:pPr>
+        <w:pStyle w:val="Heading2"/>
+      </w:pPr>
+      <w:r>
+        <w:t>Appendix B: Audio Requirements</w:t>
+      </w:r>
+    </w:p>
+    <w:p>
+      <w:r>
+        <w:t xml:space="preserve">Our Audio Engine </w:t>
+      </w:r>
+      <w:proofErr w:type="gramStart"/>
+      <w:r>
+        <w:t>is using</w:t>
+      </w:r>
+      <w:proofErr w:type="gramEnd"/>
+      <w:r>
+        <w:t xml:space="preserve"> Low-Level FMOD. We have created a folder in Assets that is sorely for audio. In the folder, there are 3 different folders, all for different purposes. We have the Music folder, SFX folder and Voice-over.</w:t>
+      </w:r>
+      <w:r>
+        <w:t xml:space="preserve"> Music is for all the background music, that will be looping until we decided to stop it. SFX are for sound effects like footsteps and interactions. Voice-over is for character voice which we might add in GAM250.</w:t>
+      </w:r>
+      <w:r>
+        <w:t xml:space="preserve"> All the 3 folders will be loaded into the engine separately. They are in ogg file format rather than mp3 because of the smaller file size and better sound quality. Our audios are sourced from the DigiPen libraries, converted to ogg.</w:t>
+      </w:r>
+    </w:p>
+    <w:p>
+      <w:r>
+        <w:t xml:space="preserve">For all the audio assets, we will parse them into the engine with just one line of code for each audio. For example, if </w:t>
+      </w:r>
+      <w:r>
+        <w:t>we</w:t>
+      </w:r>
+      <w:r>
+        <w:t xml:space="preserve"> want to parse in the footsteps sound, </w:t>
+      </w:r>
+      <w:r>
+        <w:t>we</w:t>
+      </w:r>
+      <w:r>
+        <w:t xml:space="preserve"> just need to type </w:t>
+      </w:r>
+      <w:proofErr w:type="gramStart"/>
+      <w:r>
+        <w:t>AudioManager::</w:t>
+      </w:r>
+      <w:proofErr w:type="gramEnd"/>
+      <w:r>
+        <w:t xml:space="preserve">LoadSFX(“footsteps.ogg”) in the initialization function. As footsteps is </w:t>
+      </w:r>
+      <w:r>
+        <w:t>an</w:t>
+      </w:r>
+      <w:r>
+        <w:t xml:space="preserve"> SFX</w:t>
+      </w:r>
+      <w:r>
+        <w:t xml:space="preserve"> and in the SFX folder</w:t>
+      </w:r>
+      <w:r>
+        <w:t xml:space="preserve">, </w:t>
+      </w:r>
+      <w:r>
+        <w:t>we</w:t>
+      </w:r>
+      <w:r>
+        <w:t xml:space="preserve"> </w:t>
+      </w:r>
+      <w:r>
+        <w:t>must</w:t>
+      </w:r>
+      <w:r>
+        <w:t xml:space="preserve"> call the SFX load function. If the audio is </w:t>
+      </w:r>
+      <w:r>
+        <w:t>music</w:t>
+      </w:r>
+      <w:r>
+        <w:t xml:space="preserve">, the function will be AudioManager::LoadMusic(“music.ogg”). </w:t>
+      </w:r>
+      <w:proofErr w:type="gramStart"/>
+      <w:r>
+        <w:t>As long as</w:t>
+      </w:r>
+      <w:proofErr w:type="gramEnd"/>
+      <w:r>
+        <w:t xml:space="preserve"> the audios are in the right folders, the AudioManager will be able to find them.</w:t>
+      </w:r>
+      <w:r>
+        <w:t xml:space="preserve"> Next, to play the sounds, </w:t>
+      </w:r>
+      <w:r>
+        <w:t>we</w:t>
+      </w:r>
+      <w:r>
+        <w:t xml:space="preserve"> just have to call </w:t>
+      </w:r>
+      <w:proofErr w:type="gramStart"/>
+      <w:r>
+        <w:t>AudioManager::</w:t>
+      </w:r>
+      <w:proofErr w:type="gramEnd"/>
+      <w:r>
+        <w:t xml:space="preserve">Play___(“name.ogg”), depending on what type of sound </w:t>
+      </w:r>
+      <w:r>
+        <w:t>we</w:t>
+      </w:r>
+      <w:r>
+        <w:t xml:space="preserve"> want to play.</w:t>
+      </w:r>
+    </w:p>
+    <w:p>
+      <w:r>
+        <w:t xml:space="preserve">Essentially, there are 3 channels: Music, SFX and Voice. Each channel will play its sound individually, meaning that </w:t>
+      </w:r>
+      <w:r>
+        <w:t>we</w:t>
+      </w:r>
+      <w:r>
+        <w:t xml:space="preserve"> can play music and SFX at the same time. Next, there is a stop function, to stop the audio from playing in their respective channels.</w:t>
+      </w:r>
+      <w:r>
+        <w:t xml:space="preserve"> Lastly, we have a function to set the volume of the audio and </w:t>
+      </w:r>
+      <w:proofErr w:type="gramStart"/>
+      <w:r>
+        <w:t>increasing</w:t>
+      </w:r>
+      <w:proofErr w:type="gramEnd"/>
+      <w:r>
+        <w:t>/decreasing of volume for audio. It can be used to set the volume in the setting menu when we implement that in GAM250.</w:t>
+      </w:r>
+    </w:p>
+    <w:p>
+      <w:r>
+        <w:t>Load()-&gt;Play()-&gt;</w:t>
+      </w:r>
+      <w:proofErr w:type="gramStart"/>
+      <w:r>
+        <w:t>Stop(</w:t>
+      </w:r>
+      <w:proofErr w:type="gramEnd"/>
+      <w:r>
+        <w:t>)</w:t>
+      </w:r>
+    </w:p>
+    <w:p>
+      <w:r>
+        <w:t xml:space="preserve">We are using the sources from </w:t>
       </w:r>
       <w:proofErr w:type="spellStart"/>
       <w:r>
@@ -1420,103 +1669,46 @@
       </w:r>
       <w:proofErr w:type="spellEnd"/>
       <w:r>
-        <w:t xml:space="preserve"> libraries, BFA students, etc.). Remember that you must create all your own art (or use </w:t>
+        <w:t xml:space="preserve"> Library, </w:t>
+      </w:r>
+      <w:r>
+        <w:t xml:space="preserve">in mp3 format and converting them into </w:t>
       </w:r>
       <w:proofErr w:type="spellStart"/>
       <w:r>
-        <w:t>DigiPen</w:t>
+        <w:t>ogg</w:t>
       </w:r>
       <w:proofErr w:type="spellEnd"/>
       <w:r>
-        <w:t xml:space="preserve"> libraries). You cannot use your friends, family members, public domain material, etc. You can use art from other students not on your team (but you must give them credit). You can never use outside artists at all.</w:t>
-      </w:r>
-    </w:p>
-    <w:p>
-      <w:pPr>
-        <w:pStyle w:val="Heading2"/>
-      </w:pPr>
-      <w:r>
-        <w:t>Appendix B: Audio Requirements</w:t>
-      </w:r>
-    </w:p>
-    <w:p>
-      <w:r>
-        <w:t>Describe the requirements for all audio assets used in the game, including file naming conventions, file format(s), and anything else needed to create the assets.</w:t>
-      </w:r>
-    </w:p>
-    <w:p>
-      <w:r>
-        <w:t xml:space="preserve">Describe the process by which new audio assets will be incorporated into the game (AKA “audio pipeline”).  Note, for teams with BAMSD students, this process </w:t>
-      </w:r>
-      <w:r>
-        <w:rPr>
-          <w:b/>
-          <w:bCs/>
-          <w:i/>
-          <w:iCs/>
-        </w:rPr>
-        <w:t>cannot</w:t>
-      </w:r>
-      <w:r>
-        <w:t xml:space="preserve"> require the intervention of a programmer after Week 6 of the semester.</w:t>
-      </w:r>
-    </w:p>
-    <w:p>
-      <w:r>
-        <w:t xml:space="preserve">Describe the source or sources of all the audio in your game (programmer audio, </w:t>
+        <w:t xml:space="preserve"> format to be used in our game. We have the background noise in a forest environment with dripping of water occasionally. We also chose 9</w:t>
+      </w:r>
+      <w:r>
+        <w:rPr>
+          <w:vertAlign w:val="superscript"/>
+        </w:rPr>
+        <w:t>th</w:t>
+      </w:r>
+      <w:r>
+        <w:t xml:space="preserve">Sense by </w:t>
       </w:r>
       <w:proofErr w:type="spellStart"/>
       <w:r>
-        <w:t>DigiPen</w:t>
+        <w:t>Sazonoff</w:t>
       </w:r>
       <w:proofErr w:type="spellEnd"/>
       <w:r>
-        <w:t xml:space="preserve"> libraries, other students, etc.). Remember that you must create all your own audio (or use </w:t>
-      </w:r>
-      <w:proofErr w:type="spellStart"/>
-      <w:r>
-        <w:t>DigiPen</w:t>
-      </w:r>
-      <w:proofErr w:type="spellEnd"/>
-      <w:r>
-        <w:t xml:space="preserve"> libraries). You cannot use your friends, family members, public domain material, etc. You can use audio from other students not on your team (but you must give them credit). You can never use outside musicians at all.</w:t>
-      </w:r>
-    </w:p>
-    <w:p>
-      <w:r>
-        <w:t>Our Audio Engine is using Low-Level FMOD. We have created a folder in Assets that is sorely for audio. In the folder, there are 3 different folders, all for different purposes. We have the Music folder, SFX folder and Voice-over.</w:t>
-      </w:r>
-      <w:r>
-        <w:t xml:space="preserve"> Music is for all the background music, that will be looping until we decided to stop it. SFX are for sound effects like footsteps and interactions. Voice-over is for character voice which we might add in GAM250.</w:t>
-      </w:r>
-      <w:r>
-        <w:t xml:space="preserve"> All the 3 folders will be loaded into the engine separately. They are in </w:t>
-      </w:r>
-      <w:proofErr w:type="spellStart"/>
-      <w:r>
-        <w:t>ogg</w:t>
-      </w:r>
-      <w:proofErr w:type="spellEnd"/>
-      <w:r>
-        <w:t xml:space="preserve"> file format rather than mp3 because of the smaller file size and better sound quality. Our audios are sourced from the </w:t>
-      </w:r>
-      <w:proofErr w:type="spellStart"/>
-      <w:r>
-        <w:t>DigiPen</w:t>
-      </w:r>
-      <w:proofErr w:type="spellEnd"/>
-      <w:r>
-        <w:t xml:space="preserve"> libraries, converted to </w:t>
-      </w:r>
-      <w:proofErr w:type="spellStart"/>
-      <w:r>
-        <w:t>ogg</w:t>
-      </w:r>
-      <w:proofErr w:type="spellEnd"/>
-      <w:r>
-        <w:t xml:space="preserve">. </w:t>
-      </w:r>
-    </w:p>
+        <w:t xml:space="preserve"> as the background music because of the instruments and choir. We tweaked it to be of </w:t>
+      </w:r>
+      <w:proofErr w:type="gramStart"/>
+      <w:r>
+        <w:t>a lowest</w:t>
+      </w:r>
+      <w:proofErr w:type="gramEnd"/>
+      <w:r>
+        <w:t xml:space="preserve"> volume as possible so that players will not be distracted by the music as it is supposed to be a background noise.</w:t>
+      </w:r>
+    </w:p>
+    <w:p/>
     <w:p>
       <w:pPr>
         <w:rPr>
@@ -1618,15 +1810,7 @@
       <w:jc w:val="center"/>
     </w:pPr>
     <w:r>
-      <w:t xml:space="preserve">© 2020 </w:t>
-    </w:r>
-    <w:proofErr w:type="spellStart"/>
-    <w:r>
-      <w:t>DigiPen</w:t>
-    </w:r>
-    <w:proofErr w:type="spellEnd"/>
-    <w:r>
-      <w:t xml:space="preserve"> (USA) Corporation</w:t>
+      <w:t>© 2020 DigiPen (USA) Corporation</w:t>
     </w:r>
   </w:p>
 </w:ftr>
@@ -1640,15 +1824,7 @@
       <w:jc w:val="center"/>
     </w:pPr>
     <w:r>
-      <w:t xml:space="preserve">© 2020 </w:t>
-    </w:r>
-    <w:proofErr w:type="spellStart"/>
-    <w:r>
-      <w:t>DigiPen</w:t>
-    </w:r>
-    <w:proofErr w:type="spellEnd"/>
-    <w:r>
-      <w:t xml:space="preserve"> (USA) Corporation</w:t>
+      <w:t>© 2020 DigiPen (USA) Corporation</w:t>
     </w:r>
   </w:p>
 </w:ftr>

</xml_diff>

<commit_message>
minor tech guide contents
</commit_message>
<xml_diff>
--- a/TechGuideDRAFT.docx
+++ b/TechGuideDRAFT.docx
@@ -36,7 +36,7 @@
           <w:sz w:val="72"/>
           <w:szCs w:val="72"/>
         </w:rPr>
-        <w:t>Lantern Game</w:t>
+        <w:t>Distance of Forever</w:t>
       </w:r>
     </w:p>
     <w:p/>
@@ -519,42 +519,1192 @@
         </w:rPr>
       </w:pPr>
     </w:p>
-    <w:p>
-      <w:pPr>
-        <w:jc w:val="center"/>
+    <w:sdt>
+      <w:sdtPr>
+        <w:id w:val="1429534872"/>
+        <w:docPartObj>
+          <w:docPartGallery w:val="Table of Contents"/>
+          <w:docPartUnique/>
+        </w:docPartObj>
+      </w:sdtPr>
+      <w:sdtEndPr>
+        <w:rPr>
+          <w:rFonts w:asciiTheme="minorHAnsi" w:eastAsiaTheme="minorHAnsi" w:hAnsiTheme="minorHAnsi" w:cstheme="minorBidi"/>
+          <w:b/>
+          <w:bCs/>
+          <w:noProof/>
+          <w:color w:val="auto"/>
+          <w:kern w:val="2"/>
+          <w:sz w:val="22"/>
+          <w:szCs w:val="22"/>
+          <w14:ligatures w14:val="standardContextual"/>
+        </w:rPr>
+      </w:sdtEndPr>
+      <w:sdtContent>
+        <w:p>
+          <w:pPr>
+            <w:pStyle w:val="TOCHeading"/>
+          </w:pPr>
+          <w:r>
+            <w:t>Contents</w:t>
+          </w:r>
+        </w:p>
+        <w:p>
+          <w:pPr>
+            <w:pStyle w:val="TOC1"/>
+            <w:tabs>
+              <w:tab w:val="right" w:leader="dot" w:pos="9350"/>
+            </w:tabs>
+            <w:rPr>
+              <w:noProof/>
+            </w:rPr>
+          </w:pPr>
+          <w:r>
+            <w:fldChar w:fldCharType="begin"/>
+          </w:r>
+          <w:r>
+            <w:instrText xml:space="preserve"> TOC \o "1-3" \h \z \u </w:instrText>
+          </w:r>
+          <w:r>
+            <w:fldChar w:fldCharType="separate"/>
+          </w:r>
+          <w:hyperlink w:anchor="_Toc149735697" w:history="1">
+            <w:r>
+              <w:rPr>
+                <w:rStyle w:val="Hyperlink"/>
+                <w:b/>
+                <w:bCs/>
+                <w:noProof/>
+              </w:rPr>
+              <w:t>Architecture Overview</w:t>
+            </w:r>
+            <w:r>
+              <w:rPr>
+                <w:noProof/>
+                <w:webHidden/>
+              </w:rPr>
+              <w:tab/>
+            </w:r>
+            <w:r>
+              <w:rPr>
+                <w:noProof/>
+                <w:webHidden/>
+              </w:rPr>
+              <w:fldChar w:fldCharType="begin"/>
+            </w:r>
+            <w:r>
+              <w:rPr>
+                <w:noProof/>
+                <w:webHidden/>
+              </w:rPr>
+              <w:instrText xml:space="preserve"> PAGEREF _Toc149735697 \h </w:instrText>
+            </w:r>
+            <w:r>
+              <w:rPr>
+                <w:noProof/>
+                <w:webHidden/>
+              </w:rPr>
+            </w:r>
+            <w:r>
+              <w:rPr>
+                <w:noProof/>
+                <w:webHidden/>
+              </w:rPr>
+              <w:fldChar w:fldCharType="separate"/>
+            </w:r>
+            <w:r>
+              <w:rPr>
+                <w:noProof/>
+                <w:webHidden/>
+              </w:rPr>
+              <w:t>3</w:t>
+            </w:r>
+            <w:r>
+              <w:rPr>
+                <w:noProof/>
+                <w:webHidden/>
+              </w:rPr>
+              <w:fldChar w:fldCharType="end"/>
+            </w:r>
+          </w:hyperlink>
+        </w:p>
+        <w:p>
+          <w:pPr>
+            <w:pStyle w:val="TOC1"/>
+            <w:tabs>
+              <w:tab w:val="right" w:leader="dot" w:pos="9350"/>
+            </w:tabs>
+            <w:rPr>
+              <w:noProof/>
+            </w:rPr>
+          </w:pPr>
+          <w:hyperlink w:anchor="_Toc149735698" w:history="1">
+            <w:r>
+              <w:rPr>
+                <w:rStyle w:val="Hyperlink"/>
+                <w:b/>
+                <w:bCs/>
+                <w:noProof/>
+              </w:rPr>
+              <w:t>Graphics Overview</w:t>
+            </w:r>
+            <w:r>
+              <w:rPr>
+                <w:noProof/>
+                <w:webHidden/>
+              </w:rPr>
+              <w:tab/>
+            </w:r>
+            <w:r>
+              <w:rPr>
+                <w:noProof/>
+                <w:webHidden/>
+              </w:rPr>
+              <w:fldChar w:fldCharType="begin"/>
+            </w:r>
+            <w:r>
+              <w:rPr>
+                <w:noProof/>
+                <w:webHidden/>
+              </w:rPr>
+              <w:instrText xml:space="preserve"> PAGEREF _Toc149735698 \h </w:instrText>
+            </w:r>
+            <w:r>
+              <w:rPr>
+                <w:noProof/>
+                <w:webHidden/>
+              </w:rPr>
+            </w:r>
+            <w:r>
+              <w:rPr>
+                <w:noProof/>
+                <w:webHidden/>
+              </w:rPr>
+              <w:fldChar w:fldCharType="separate"/>
+            </w:r>
+            <w:r>
+              <w:rPr>
+                <w:noProof/>
+                <w:webHidden/>
+              </w:rPr>
+              <w:t>4</w:t>
+            </w:r>
+            <w:r>
+              <w:rPr>
+                <w:noProof/>
+                <w:webHidden/>
+              </w:rPr>
+              <w:fldChar w:fldCharType="end"/>
+            </w:r>
+          </w:hyperlink>
+        </w:p>
+        <w:p>
+          <w:pPr>
+            <w:pStyle w:val="TOC1"/>
+            <w:tabs>
+              <w:tab w:val="right" w:leader="dot" w:pos="9350"/>
+            </w:tabs>
+            <w:rPr>
+              <w:noProof/>
+            </w:rPr>
+          </w:pPr>
+          <w:hyperlink w:anchor="_Toc149735699" w:history="1">
+            <w:r>
+              <w:rPr>
+                <w:rStyle w:val="Hyperlink"/>
+                <w:b/>
+                <w:bCs/>
+                <w:noProof/>
+              </w:rPr>
+              <w:t>Physics Overview</w:t>
+            </w:r>
+            <w:r>
+              <w:rPr>
+                <w:noProof/>
+                <w:webHidden/>
+              </w:rPr>
+              <w:tab/>
+            </w:r>
+            <w:r>
+              <w:rPr>
+                <w:noProof/>
+                <w:webHidden/>
+              </w:rPr>
+              <w:fldChar w:fldCharType="begin"/>
+            </w:r>
+            <w:r>
+              <w:rPr>
+                <w:noProof/>
+                <w:webHidden/>
+              </w:rPr>
+              <w:instrText xml:space="preserve"> PAGEREF _Toc149735699 \h </w:instrText>
+            </w:r>
+            <w:r>
+              <w:rPr>
+                <w:noProof/>
+                <w:webHidden/>
+              </w:rPr>
+            </w:r>
+            <w:r>
+              <w:rPr>
+                <w:noProof/>
+                <w:webHidden/>
+              </w:rPr>
+              <w:fldChar w:fldCharType="separate"/>
+            </w:r>
+            <w:r>
+              <w:rPr>
+                <w:noProof/>
+                <w:webHidden/>
+              </w:rPr>
+              <w:t>4</w:t>
+            </w:r>
+            <w:r>
+              <w:rPr>
+                <w:noProof/>
+                <w:webHidden/>
+              </w:rPr>
+              <w:fldChar w:fldCharType="end"/>
+            </w:r>
+          </w:hyperlink>
+        </w:p>
+        <w:p>
+          <w:pPr>
+            <w:pStyle w:val="TOC2"/>
+            <w:tabs>
+              <w:tab w:val="right" w:leader="dot" w:pos="9350"/>
+            </w:tabs>
+            <w:rPr>
+              <w:noProof/>
+            </w:rPr>
+          </w:pPr>
+          <w:hyperlink w:anchor="_Toc149735700" w:history="1">
+            <w:r>
+              <w:rPr>
+                <w:rStyle w:val="Hyperlink"/>
+                <w:i/>
+                <w:iCs/>
+                <w:noProof/>
+              </w:rPr>
+              <w:t>Collision</w:t>
+            </w:r>
+            <w:r>
+              <w:rPr>
+                <w:noProof/>
+                <w:webHidden/>
+              </w:rPr>
+              <w:tab/>
+            </w:r>
+            <w:r>
+              <w:rPr>
+                <w:noProof/>
+                <w:webHidden/>
+              </w:rPr>
+              <w:fldChar w:fldCharType="begin"/>
+            </w:r>
+            <w:r>
+              <w:rPr>
+                <w:noProof/>
+                <w:webHidden/>
+              </w:rPr>
+              <w:instrText xml:space="preserve"> PAGEREF _Toc149735700 \h </w:instrText>
+            </w:r>
+            <w:r>
+              <w:rPr>
+                <w:noProof/>
+                <w:webHidden/>
+              </w:rPr>
+            </w:r>
+            <w:r>
+              <w:rPr>
+                <w:noProof/>
+                <w:webHidden/>
+              </w:rPr>
+              <w:fldChar w:fldCharType="separate"/>
+            </w:r>
+            <w:r>
+              <w:rPr>
+                <w:noProof/>
+                <w:webHidden/>
+              </w:rPr>
+              <w:t>4</w:t>
+            </w:r>
+            <w:r>
+              <w:rPr>
+                <w:noProof/>
+                <w:webHidden/>
+              </w:rPr>
+              <w:fldChar w:fldCharType="end"/>
+            </w:r>
+          </w:hyperlink>
+        </w:p>
+        <w:p>
+          <w:pPr>
+            <w:pStyle w:val="TOC1"/>
+            <w:tabs>
+              <w:tab w:val="right" w:leader="dot" w:pos="9350"/>
+            </w:tabs>
+            <w:rPr>
+              <w:noProof/>
+            </w:rPr>
+          </w:pPr>
+          <w:hyperlink w:anchor="_Toc149735701" w:history="1">
+            <w:r>
+              <w:rPr>
+                <w:rStyle w:val="Hyperlink"/>
+                <w:b/>
+                <w:bCs/>
+                <w:noProof/>
+              </w:rPr>
+              <w:t>Player Controls</w:t>
+            </w:r>
+            <w:r>
+              <w:rPr>
+                <w:noProof/>
+                <w:webHidden/>
+              </w:rPr>
+              <w:tab/>
+            </w:r>
+            <w:r>
+              <w:rPr>
+                <w:noProof/>
+                <w:webHidden/>
+              </w:rPr>
+              <w:fldChar w:fldCharType="begin"/>
+            </w:r>
+            <w:r>
+              <w:rPr>
+                <w:noProof/>
+                <w:webHidden/>
+              </w:rPr>
+              <w:instrText xml:space="preserve"> PAGEREF _Toc149735701 \h </w:instrText>
+            </w:r>
+            <w:r>
+              <w:rPr>
+                <w:noProof/>
+                <w:webHidden/>
+              </w:rPr>
+            </w:r>
+            <w:r>
+              <w:rPr>
+                <w:noProof/>
+                <w:webHidden/>
+              </w:rPr>
+              <w:fldChar w:fldCharType="separate"/>
+            </w:r>
+            <w:r>
+              <w:rPr>
+                <w:noProof/>
+                <w:webHidden/>
+              </w:rPr>
+              <w:t>5</w:t>
+            </w:r>
+            <w:r>
+              <w:rPr>
+                <w:noProof/>
+                <w:webHidden/>
+              </w:rPr>
+              <w:fldChar w:fldCharType="end"/>
+            </w:r>
+          </w:hyperlink>
+        </w:p>
+        <w:p>
+          <w:pPr>
+            <w:pStyle w:val="TOC1"/>
+            <w:tabs>
+              <w:tab w:val="right" w:leader="dot" w:pos="9350"/>
+            </w:tabs>
+            <w:rPr>
+              <w:noProof/>
+            </w:rPr>
+          </w:pPr>
+          <w:hyperlink w:anchor="_Toc149735702" w:history="1">
+            <w:r>
+              <w:rPr>
+                <w:rStyle w:val="Hyperlink"/>
+                <w:b/>
+                <w:bCs/>
+                <w:noProof/>
+              </w:rPr>
+              <w:t>Behavior</w:t>
+            </w:r>
+            <w:r>
+              <w:rPr>
+                <w:noProof/>
+                <w:webHidden/>
+              </w:rPr>
+              <w:tab/>
+            </w:r>
+            <w:r>
+              <w:rPr>
+                <w:noProof/>
+                <w:webHidden/>
+              </w:rPr>
+              <w:fldChar w:fldCharType="begin"/>
+            </w:r>
+            <w:r>
+              <w:rPr>
+                <w:noProof/>
+                <w:webHidden/>
+              </w:rPr>
+              <w:instrText xml:space="preserve"> PAGEREF _Toc149735702 \h </w:instrText>
+            </w:r>
+            <w:r>
+              <w:rPr>
+                <w:noProof/>
+                <w:webHidden/>
+              </w:rPr>
+            </w:r>
+            <w:r>
+              <w:rPr>
+                <w:noProof/>
+                <w:webHidden/>
+              </w:rPr>
+              <w:fldChar w:fldCharType="separate"/>
+            </w:r>
+            <w:r>
+              <w:rPr>
+                <w:noProof/>
+                <w:webHidden/>
+              </w:rPr>
+              <w:t>5</w:t>
+            </w:r>
+            <w:r>
+              <w:rPr>
+                <w:noProof/>
+                <w:webHidden/>
+              </w:rPr>
+              <w:fldChar w:fldCharType="end"/>
+            </w:r>
+          </w:hyperlink>
+        </w:p>
+        <w:p>
+          <w:pPr>
+            <w:pStyle w:val="TOC2"/>
+            <w:tabs>
+              <w:tab w:val="right" w:leader="dot" w:pos="9350"/>
+            </w:tabs>
+            <w:ind w:left="0"/>
+            <w:rPr>
+              <w:noProof/>
+            </w:rPr>
+          </w:pPr>
+          <w:hyperlink w:anchor="_Toc149735703" w:history="1">
+            <w:r>
+              <w:rPr>
+                <w:rStyle w:val="Hyperlink"/>
+                <w:b/>
+                <w:bCs/>
+                <w:noProof/>
+              </w:rPr>
+              <w:t>Debugging</w:t>
+            </w:r>
+            <w:r>
+              <w:rPr>
+                <w:noProof/>
+                <w:webHidden/>
+              </w:rPr>
+              <w:tab/>
+            </w:r>
+            <w:r>
+              <w:rPr>
+                <w:noProof/>
+                <w:webHidden/>
+              </w:rPr>
+              <w:fldChar w:fldCharType="begin"/>
+            </w:r>
+            <w:r>
+              <w:rPr>
+                <w:noProof/>
+                <w:webHidden/>
+              </w:rPr>
+              <w:instrText xml:space="preserve"> PAGEREF _Toc149735703 \h </w:instrText>
+            </w:r>
+            <w:r>
+              <w:rPr>
+                <w:noProof/>
+                <w:webHidden/>
+              </w:rPr>
+            </w:r>
+            <w:r>
+              <w:rPr>
+                <w:noProof/>
+                <w:webHidden/>
+              </w:rPr>
+              <w:fldChar w:fldCharType="separate"/>
+            </w:r>
+            <w:r>
+              <w:rPr>
+                <w:noProof/>
+                <w:webHidden/>
+              </w:rPr>
+              <w:t>5</w:t>
+            </w:r>
+            <w:r>
+              <w:rPr>
+                <w:noProof/>
+                <w:webHidden/>
+              </w:rPr>
+              <w:fldChar w:fldCharType="end"/>
+            </w:r>
+          </w:hyperlink>
+        </w:p>
+        <w:p>
+          <w:pPr>
+            <w:pStyle w:val="TOC1"/>
+            <w:tabs>
+              <w:tab w:val="right" w:leader="dot" w:pos="9350"/>
+            </w:tabs>
+            <w:rPr>
+              <w:noProof/>
+            </w:rPr>
+          </w:pPr>
+          <w:hyperlink w:anchor="_Toc149735704" w:history="1">
+            <w:r>
+              <w:rPr>
+                <w:rStyle w:val="Hyperlink"/>
+                <w:b/>
+                <w:bCs/>
+                <w:noProof/>
+              </w:rPr>
+              <w:t>Coding Methods</w:t>
+            </w:r>
+            <w:r>
+              <w:rPr>
+                <w:noProof/>
+                <w:webHidden/>
+              </w:rPr>
+              <w:tab/>
+            </w:r>
+            <w:r>
+              <w:rPr>
+                <w:noProof/>
+                <w:webHidden/>
+              </w:rPr>
+              <w:fldChar w:fldCharType="begin"/>
+            </w:r>
+            <w:r>
+              <w:rPr>
+                <w:noProof/>
+                <w:webHidden/>
+              </w:rPr>
+              <w:instrText xml:space="preserve"> PAGEREF _Toc149735704 \h </w:instrText>
+            </w:r>
+            <w:r>
+              <w:rPr>
+                <w:noProof/>
+                <w:webHidden/>
+              </w:rPr>
+            </w:r>
+            <w:r>
+              <w:rPr>
+                <w:noProof/>
+                <w:webHidden/>
+              </w:rPr>
+              <w:fldChar w:fldCharType="separate"/>
+            </w:r>
+            <w:r>
+              <w:rPr>
+                <w:noProof/>
+                <w:webHidden/>
+              </w:rPr>
+              <w:t>6</w:t>
+            </w:r>
+            <w:r>
+              <w:rPr>
+                <w:noProof/>
+                <w:webHidden/>
+              </w:rPr>
+              <w:fldChar w:fldCharType="end"/>
+            </w:r>
+          </w:hyperlink>
+        </w:p>
+        <w:p>
+          <w:pPr>
+            <w:pStyle w:val="TOC1"/>
+            <w:tabs>
+              <w:tab w:val="right" w:leader="dot" w:pos="9350"/>
+            </w:tabs>
+            <w:rPr>
+              <w:noProof/>
+            </w:rPr>
+          </w:pPr>
+          <w:hyperlink w:anchor="_Toc149735705" w:history="1">
+            <w:r>
+              <w:rPr>
+                <w:rStyle w:val="Hyperlink"/>
+                <w:b/>
+                <w:bCs/>
+                <w:noProof/>
+              </w:rPr>
+              <w:t>Version Control</w:t>
+            </w:r>
+            <w:r>
+              <w:rPr>
+                <w:noProof/>
+                <w:webHidden/>
+              </w:rPr>
+              <w:tab/>
+            </w:r>
+            <w:r>
+              <w:rPr>
+                <w:noProof/>
+                <w:webHidden/>
+              </w:rPr>
+              <w:fldChar w:fldCharType="begin"/>
+            </w:r>
+            <w:r>
+              <w:rPr>
+                <w:noProof/>
+                <w:webHidden/>
+              </w:rPr>
+              <w:instrText xml:space="preserve"> PAGEREF _Toc149735705 \h </w:instrText>
+            </w:r>
+            <w:r>
+              <w:rPr>
+                <w:noProof/>
+                <w:webHidden/>
+              </w:rPr>
+            </w:r>
+            <w:r>
+              <w:rPr>
+                <w:noProof/>
+                <w:webHidden/>
+              </w:rPr>
+              <w:fldChar w:fldCharType="separate"/>
+            </w:r>
+            <w:r>
+              <w:rPr>
+                <w:noProof/>
+                <w:webHidden/>
+              </w:rPr>
+              <w:t>7</w:t>
+            </w:r>
+            <w:r>
+              <w:rPr>
+                <w:noProof/>
+                <w:webHidden/>
+              </w:rPr>
+              <w:fldChar w:fldCharType="end"/>
+            </w:r>
+          </w:hyperlink>
+        </w:p>
+        <w:p>
+          <w:pPr>
+            <w:pStyle w:val="TOC1"/>
+            <w:tabs>
+              <w:tab w:val="right" w:leader="dot" w:pos="9350"/>
+            </w:tabs>
+            <w:rPr>
+              <w:noProof/>
+            </w:rPr>
+          </w:pPr>
+          <w:hyperlink w:anchor="_Toc149735706" w:history="1">
+            <w:r>
+              <w:rPr>
+                <w:rStyle w:val="Hyperlink"/>
+                <w:b/>
+                <w:bCs/>
+                <w:noProof/>
+              </w:rPr>
+              <w:t>Tools</w:t>
+            </w:r>
+            <w:r>
+              <w:rPr>
+                <w:noProof/>
+                <w:webHidden/>
+              </w:rPr>
+              <w:tab/>
+            </w:r>
+            <w:r>
+              <w:rPr>
+                <w:noProof/>
+                <w:webHidden/>
+              </w:rPr>
+              <w:fldChar w:fldCharType="begin"/>
+            </w:r>
+            <w:r>
+              <w:rPr>
+                <w:noProof/>
+                <w:webHidden/>
+              </w:rPr>
+              <w:instrText xml:space="preserve"> PAGEREF _Toc149735706 \h </w:instrText>
+            </w:r>
+            <w:r>
+              <w:rPr>
+                <w:noProof/>
+                <w:webHidden/>
+              </w:rPr>
+            </w:r>
+            <w:r>
+              <w:rPr>
+                <w:noProof/>
+                <w:webHidden/>
+              </w:rPr>
+              <w:fldChar w:fldCharType="separate"/>
+            </w:r>
+            <w:r>
+              <w:rPr>
+                <w:noProof/>
+                <w:webHidden/>
+              </w:rPr>
+              <w:t>7</w:t>
+            </w:r>
+            <w:r>
+              <w:rPr>
+                <w:noProof/>
+                <w:webHidden/>
+              </w:rPr>
+              <w:fldChar w:fldCharType="end"/>
+            </w:r>
+          </w:hyperlink>
+        </w:p>
+        <w:p>
+          <w:pPr>
+            <w:pStyle w:val="TOC1"/>
+            <w:tabs>
+              <w:tab w:val="right" w:leader="dot" w:pos="9350"/>
+            </w:tabs>
+            <w:rPr>
+              <w:noProof/>
+            </w:rPr>
+          </w:pPr>
+          <w:hyperlink w:anchor="_Toc149735707" w:history="1">
+            <w:r>
+              <w:rPr>
+                <w:rStyle w:val="Hyperlink"/>
+                <w:b/>
+                <w:bCs/>
+                <w:noProof/>
+              </w:rPr>
+              <w:t>Editor Implementation</w:t>
+            </w:r>
+            <w:r>
+              <w:rPr>
+                <w:noProof/>
+                <w:webHidden/>
+              </w:rPr>
+              <w:tab/>
+            </w:r>
+            <w:r>
+              <w:rPr>
+                <w:noProof/>
+                <w:webHidden/>
+              </w:rPr>
+              <w:fldChar w:fldCharType="begin"/>
+            </w:r>
+            <w:r>
+              <w:rPr>
+                <w:noProof/>
+                <w:webHidden/>
+              </w:rPr>
+              <w:instrText xml:space="preserve"> PAGEREF _Toc149735707 \h </w:instrText>
+            </w:r>
+            <w:r>
+              <w:rPr>
+                <w:noProof/>
+                <w:webHidden/>
+              </w:rPr>
+            </w:r>
+            <w:r>
+              <w:rPr>
+                <w:noProof/>
+                <w:webHidden/>
+              </w:rPr>
+              <w:fldChar w:fldCharType="separate"/>
+            </w:r>
+            <w:r>
+              <w:rPr>
+                <w:noProof/>
+                <w:webHidden/>
+              </w:rPr>
+              <w:t>7</w:t>
+            </w:r>
+            <w:r>
+              <w:rPr>
+                <w:noProof/>
+                <w:webHidden/>
+              </w:rPr>
+              <w:fldChar w:fldCharType="end"/>
+            </w:r>
+          </w:hyperlink>
+        </w:p>
+        <w:p>
+          <w:pPr>
+            <w:pStyle w:val="TOC1"/>
+            <w:tabs>
+              <w:tab w:val="right" w:leader="dot" w:pos="9350"/>
+            </w:tabs>
+            <w:rPr>
+              <w:noProof/>
+            </w:rPr>
+          </w:pPr>
+          <w:hyperlink w:anchor="_Toc149735708" w:history="1">
+            <w:r>
+              <w:rPr>
+                <w:rStyle w:val="Hyperlink"/>
+                <w:b/>
+                <w:bCs/>
+                <w:noProof/>
+              </w:rPr>
+              <w:t>Scripting Languages</w:t>
+            </w:r>
+            <w:r>
+              <w:rPr>
+                <w:noProof/>
+                <w:webHidden/>
+              </w:rPr>
+              <w:tab/>
+            </w:r>
+            <w:r>
+              <w:rPr>
+                <w:noProof/>
+                <w:webHidden/>
+              </w:rPr>
+              <w:fldChar w:fldCharType="begin"/>
+            </w:r>
+            <w:r>
+              <w:rPr>
+                <w:noProof/>
+                <w:webHidden/>
+              </w:rPr>
+              <w:instrText xml:space="preserve"> PAGEREF _Toc149735708 \h </w:instrText>
+            </w:r>
+            <w:r>
+              <w:rPr>
+                <w:noProof/>
+                <w:webHidden/>
+              </w:rPr>
+            </w:r>
+            <w:r>
+              <w:rPr>
+                <w:noProof/>
+                <w:webHidden/>
+              </w:rPr>
+              <w:fldChar w:fldCharType="separate"/>
+            </w:r>
+            <w:r>
+              <w:rPr>
+                <w:noProof/>
+                <w:webHidden/>
+              </w:rPr>
+              <w:t>7</w:t>
+            </w:r>
+            <w:r>
+              <w:rPr>
+                <w:noProof/>
+                <w:webHidden/>
+              </w:rPr>
+              <w:fldChar w:fldCharType="end"/>
+            </w:r>
+          </w:hyperlink>
+        </w:p>
+        <w:p>
+          <w:pPr>
+            <w:pStyle w:val="TOC1"/>
+            <w:tabs>
+              <w:tab w:val="right" w:leader="dot" w:pos="9350"/>
+            </w:tabs>
+            <w:rPr>
+              <w:noProof/>
+            </w:rPr>
+          </w:pPr>
+          <w:hyperlink w:anchor="_Toc149735709" w:history="1">
+            <w:r>
+              <w:rPr>
+                <w:rStyle w:val="Hyperlink"/>
+                <w:b/>
+                <w:bCs/>
+                <w:noProof/>
+              </w:rPr>
+              <w:t>Technical Risks</w:t>
+            </w:r>
+            <w:r>
+              <w:rPr>
+                <w:noProof/>
+                <w:webHidden/>
+              </w:rPr>
+              <w:tab/>
+            </w:r>
+            <w:r>
+              <w:rPr>
+                <w:noProof/>
+                <w:webHidden/>
+              </w:rPr>
+              <w:fldChar w:fldCharType="begin"/>
+            </w:r>
+            <w:r>
+              <w:rPr>
+                <w:noProof/>
+                <w:webHidden/>
+              </w:rPr>
+              <w:instrText xml:space="preserve"> PAGEREF _Toc149735709 \h </w:instrText>
+            </w:r>
+            <w:r>
+              <w:rPr>
+                <w:noProof/>
+                <w:webHidden/>
+              </w:rPr>
+            </w:r>
+            <w:r>
+              <w:rPr>
+                <w:noProof/>
+                <w:webHidden/>
+              </w:rPr>
+              <w:fldChar w:fldCharType="separate"/>
+            </w:r>
+            <w:r>
+              <w:rPr>
+                <w:noProof/>
+                <w:webHidden/>
+              </w:rPr>
+              <w:t>7</w:t>
+            </w:r>
+            <w:r>
+              <w:rPr>
+                <w:noProof/>
+                <w:webHidden/>
+              </w:rPr>
+              <w:fldChar w:fldCharType="end"/>
+            </w:r>
+          </w:hyperlink>
+        </w:p>
+        <w:p>
+          <w:pPr>
+            <w:pStyle w:val="TOC1"/>
+            <w:tabs>
+              <w:tab w:val="right" w:leader="dot" w:pos="9350"/>
+            </w:tabs>
+            <w:rPr>
+              <w:noProof/>
+            </w:rPr>
+          </w:pPr>
+          <w:hyperlink w:anchor="_Toc149735710" w:history="1">
+            <w:r>
+              <w:rPr>
+                <w:rStyle w:val="Hyperlink"/>
+                <w:noProof/>
+              </w:rPr>
+              <w:t>Appendices</w:t>
+            </w:r>
+            <w:r>
+              <w:rPr>
+                <w:noProof/>
+                <w:webHidden/>
+              </w:rPr>
+              <w:tab/>
+            </w:r>
+            <w:r>
+              <w:rPr>
+                <w:noProof/>
+                <w:webHidden/>
+              </w:rPr>
+              <w:fldChar w:fldCharType="begin"/>
+            </w:r>
+            <w:r>
+              <w:rPr>
+                <w:noProof/>
+                <w:webHidden/>
+              </w:rPr>
+              <w:instrText xml:space="preserve"> PAGEREF _Toc149735710 \h </w:instrText>
+            </w:r>
+            <w:r>
+              <w:rPr>
+                <w:noProof/>
+                <w:webHidden/>
+              </w:rPr>
+            </w:r>
+            <w:r>
+              <w:rPr>
+                <w:noProof/>
+                <w:webHidden/>
+              </w:rPr>
+              <w:fldChar w:fldCharType="separate"/>
+            </w:r>
+            <w:r>
+              <w:rPr>
+                <w:noProof/>
+                <w:webHidden/>
+              </w:rPr>
+              <w:t>8</w:t>
+            </w:r>
+            <w:r>
+              <w:rPr>
+                <w:noProof/>
+                <w:webHidden/>
+              </w:rPr>
+              <w:fldChar w:fldCharType="end"/>
+            </w:r>
+          </w:hyperlink>
+        </w:p>
+        <w:p>
+          <w:pPr>
+            <w:pStyle w:val="TOC2"/>
+            <w:tabs>
+              <w:tab w:val="right" w:leader="dot" w:pos="9350"/>
+            </w:tabs>
+            <w:rPr>
+              <w:noProof/>
+            </w:rPr>
+          </w:pPr>
+          <w:hyperlink w:anchor="_Toc149735711" w:history="1">
+            <w:r>
+              <w:rPr>
+                <w:rStyle w:val="Hyperlink"/>
+                <w:noProof/>
+              </w:rPr>
+              <w:t>Appendix A: Art Requirements</w:t>
+            </w:r>
+            <w:r>
+              <w:rPr>
+                <w:noProof/>
+                <w:webHidden/>
+              </w:rPr>
+              <w:tab/>
+            </w:r>
+            <w:r>
+              <w:rPr>
+                <w:noProof/>
+                <w:webHidden/>
+              </w:rPr>
+              <w:fldChar w:fldCharType="begin"/>
+            </w:r>
+            <w:r>
+              <w:rPr>
+                <w:noProof/>
+                <w:webHidden/>
+              </w:rPr>
+              <w:instrText xml:space="preserve"> PAGEREF _Toc149735711 \h </w:instrText>
+            </w:r>
+            <w:r>
+              <w:rPr>
+                <w:noProof/>
+                <w:webHidden/>
+              </w:rPr>
+            </w:r>
+            <w:r>
+              <w:rPr>
+                <w:noProof/>
+                <w:webHidden/>
+              </w:rPr>
+              <w:fldChar w:fldCharType="separate"/>
+            </w:r>
+            <w:r>
+              <w:rPr>
+                <w:noProof/>
+                <w:webHidden/>
+              </w:rPr>
+              <w:t>8</w:t>
+            </w:r>
+            <w:r>
+              <w:rPr>
+                <w:noProof/>
+                <w:webHidden/>
+              </w:rPr>
+              <w:fldChar w:fldCharType="end"/>
+            </w:r>
+          </w:hyperlink>
+        </w:p>
+        <w:p>
+          <w:pPr>
+            <w:pStyle w:val="TOC2"/>
+            <w:tabs>
+              <w:tab w:val="right" w:leader="dot" w:pos="9350"/>
+            </w:tabs>
+            <w:rPr>
+              <w:noProof/>
+            </w:rPr>
+          </w:pPr>
+          <w:hyperlink w:anchor="_Toc149735712" w:history="1">
+            <w:r>
+              <w:rPr>
+                <w:rStyle w:val="Hyperlink"/>
+                <w:noProof/>
+              </w:rPr>
+              <w:t>Appendix B: Audio Requirements</w:t>
+            </w:r>
+            <w:r>
+              <w:rPr>
+                <w:noProof/>
+                <w:webHidden/>
+              </w:rPr>
+              <w:tab/>
+            </w:r>
+            <w:r>
+              <w:rPr>
+                <w:noProof/>
+                <w:webHidden/>
+              </w:rPr>
+              <w:fldChar w:fldCharType="begin"/>
+            </w:r>
+            <w:r>
+              <w:rPr>
+                <w:noProof/>
+                <w:webHidden/>
+              </w:rPr>
+              <w:instrText xml:space="preserve"> PAGEREF _Toc149735712 \h </w:instrText>
+            </w:r>
+            <w:r>
+              <w:rPr>
+                <w:noProof/>
+                <w:webHidden/>
+              </w:rPr>
+            </w:r>
+            <w:r>
+              <w:rPr>
+                <w:noProof/>
+                <w:webHidden/>
+              </w:rPr>
+              <w:fldChar w:fldCharType="separate"/>
+            </w:r>
+            <w:r>
+              <w:rPr>
+                <w:noProof/>
+                <w:webHidden/>
+              </w:rPr>
+              <w:t>8</w:t>
+            </w:r>
+            <w:r>
+              <w:rPr>
+                <w:noProof/>
+                <w:webHidden/>
+              </w:rPr>
+              <w:fldChar w:fldCharType="end"/>
+            </w:r>
+          </w:hyperlink>
+        </w:p>
+        <w:p>
+          <w:r>
+            <w:rPr>
+              <w:b/>
+              <w:bCs/>
+              <w:noProof/>
+            </w:rPr>
+            <w:fldChar w:fldCharType="end"/>
+          </w:r>
+        </w:p>
+      </w:sdtContent>
+    </w:sdt>
+    <w:p>
+      <w:pPr>
         <w:rPr>
           <w:sz w:val="28"/>
           <w:szCs w:val="28"/>
         </w:rPr>
       </w:pPr>
-      <w:r>
+    </w:p>
+    <w:p>
+      <w:pPr>
         <w:rPr>
           <w:sz w:val="28"/>
           <w:szCs w:val="28"/>
         </w:rPr>
-        <w:br w:type="page"/>
-      </w:r>
+      </w:pPr>
       <w:r>
         <w:rPr>
           <w:sz w:val="28"/>
           <w:szCs w:val="28"/>
         </w:rPr>
-        <w:lastRenderedPageBreak/>
-        <w:t>(contents)</w:t>
-      </w:r>
-    </w:p>
-    <w:p>
-      <w:pPr>
-        <w:rPr>
-          <w:sz w:val="28"/>
-          <w:szCs w:val="28"/>
-        </w:rPr>
-      </w:pPr>
-      <w:r>
-        <w:rPr>
-          <w:sz w:val="28"/>
-          <w:szCs w:val="28"/>
-        </w:rPr>
         <w:br w:type="page"/>
       </w:r>
     </w:p>
@@ -566,6 +1716,7 @@
           <w:bCs/>
         </w:rPr>
       </w:pPr>
+      <w:bookmarkStart w:id="0" w:name="_Toc149735697"/>
       <w:r>
         <w:rPr>
           <w:b/>
@@ -574,6 +1725,7 @@
         <w:lastRenderedPageBreak/>
         <w:t>Architecture Overview</w:t>
       </w:r>
+      <w:bookmarkEnd w:id="0"/>
     </w:p>
     <w:p>
       <w:pPr>
@@ -600,10 +1752,12 @@
         <w:t xml:space="preserve">manages </w:t>
       </w:r>
       <w:proofErr w:type="spellStart"/>
+      <w:proofErr w:type="gramStart"/>
       <w:r>
         <w:t>BaseSystem</w:t>
       </w:r>
       <w:proofErr w:type="spellEnd"/>
+      <w:proofErr w:type="gramEnd"/>
       <w:r>
         <w:t xml:space="preserve"> and its children.</w:t>
       </w:r>
@@ -1212,6 +2366,7 @@
           <w:bCs/>
         </w:rPr>
       </w:pPr>
+      <w:bookmarkStart w:id="1" w:name="_Toc149735698"/>
       <w:r>
         <w:rPr>
           <w:b/>
@@ -1219,6 +2374,7 @@
         </w:rPr>
         <w:t>Graphics Overview</w:t>
       </w:r>
+      <w:bookmarkEnd w:id="1"/>
     </w:p>
     <w:p>
       <w:pPr>
@@ -1441,6 +2597,7 @@
           <w:bCs/>
         </w:rPr>
       </w:pPr>
+      <w:bookmarkStart w:id="2" w:name="_Toc149735699"/>
       <w:r>
         <w:rPr>
           <w:b/>
@@ -1448,6 +2605,7 @@
         </w:rPr>
         <w:t>Physics Overview</w:t>
       </w:r>
+      <w:bookmarkEnd w:id="2"/>
     </w:p>
     <w:p>
       <w:pPr>
@@ -1457,6 +2615,7 @@
           <w:iCs/>
         </w:rPr>
       </w:pPr>
+      <w:bookmarkStart w:id="3" w:name="_Toc149735700"/>
       <w:r>
         <w:rPr>
           <w:i/>
@@ -1464,6 +2623,7 @@
         </w:rPr>
         <w:t>Collision</w:t>
       </w:r>
+      <w:bookmarkEnd w:id="3"/>
       <w:r>
         <w:rPr>
           <w:i/>
@@ -1485,10 +2645,12 @@
         <w:t xml:space="preserve">, </w:t>
       </w:r>
       <w:proofErr w:type="spellStart"/>
+      <w:proofErr w:type="gramStart"/>
       <w:r>
         <w:t>min.y</w:t>
       </w:r>
       <w:proofErr w:type="spellEnd"/>
+      <w:proofErr w:type="gramEnd"/>
       <w:r>
         <w:t xml:space="preserve">, </w:t>
       </w:r>
@@ -1522,7 +2684,15 @@
       </w:r>
       <w:proofErr w:type="spellEnd"/>
       <w:r>
-        <w:t xml:space="preserve">, it means that it is colliding to the wall, on the right. If the player’s </w:t>
+        <w:t xml:space="preserve">, it means that it is colliding </w:t>
+      </w:r>
+      <w:proofErr w:type="gramStart"/>
+      <w:r>
+        <w:t>to</w:t>
+      </w:r>
+      <w:proofErr w:type="gramEnd"/>
+      <w:r>
+        <w:t xml:space="preserve"> the wall, on the right. If the player’s </w:t>
       </w:r>
       <w:proofErr w:type="spellStart"/>
       <w:r>
@@ -1538,7 +2708,15 @@
       </w:r>
       <w:proofErr w:type="spellEnd"/>
       <w:r>
-        <w:t>, it is colliding to the left. The same goes for the y-axis.</w:t>
+        <w:t xml:space="preserve">, it </w:t>
+      </w:r>
+      <w:proofErr w:type="gramStart"/>
+      <w:r>
+        <w:t>is colliding</w:t>
+      </w:r>
+      <w:proofErr w:type="gramEnd"/>
+      <w:r>
+        <w:t xml:space="preserve"> to the left. The same goes for the y-axis.</w:t>
       </w:r>
     </w:p>
     <w:p/>
@@ -1550,6 +2728,7 @@
           <w:bCs/>
         </w:rPr>
       </w:pPr>
+      <w:bookmarkStart w:id="4" w:name="_Toc149735701"/>
       <w:r>
         <w:rPr>
           <w:b/>
@@ -1558,10 +2737,19 @@
         <w:lastRenderedPageBreak/>
         <w:t>Player Controls</w:t>
       </w:r>
-    </w:p>
-    <w:p>
-      <w:r>
-        <w:t xml:space="preserve">Utilizing SDL2, the Inputs class handles and manages various keyboard and mouse inputs. It follows the Singleton design pattern as only one instance exists at any given time and can be considered to be a part of the Observer design pattern as it handles and dispatches input events. </w:t>
+      <w:bookmarkEnd w:id="4"/>
+    </w:p>
+    <w:p>
+      <w:r>
+        <w:t xml:space="preserve">Utilizing SDL2, the Inputs class handles and manages various keyboard and mouse inputs. It follows the Singleton design pattern as only one instance exists at any given time and can </w:t>
+      </w:r>
+      <w:proofErr w:type="gramStart"/>
+      <w:r>
+        <w:t>be considered to be</w:t>
+      </w:r>
+      <w:proofErr w:type="gramEnd"/>
+      <w:r>
+        <w:t xml:space="preserve"> a part of the Observer design pattern as it handles and dispatches input events. </w:t>
       </w:r>
       <w:r>
         <w:t>It is designed to accommodate a single</w:t>
@@ -1593,6 +2781,7 @@
           <w:bCs/>
         </w:rPr>
       </w:pPr>
+      <w:bookmarkStart w:id="5" w:name="_Toc149735702"/>
       <w:r>
         <w:rPr>
           <w:b/>
@@ -1600,6 +2789,7 @@
         </w:rPr>
         <w:t>Behavior</w:t>
       </w:r>
+      <w:bookmarkEnd w:id="5"/>
     </w:p>
     <w:p>
       <w:r>
@@ -1655,6 +2845,7 @@
           <w:szCs w:val="32"/>
         </w:rPr>
       </w:pPr>
+      <w:bookmarkStart w:id="6" w:name="_Toc149735703"/>
       <w:r>
         <w:rPr>
           <w:b/>
@@ -1664,6 +2855,7 @@
         </w:rPr>
         <w:t>Debugging</w:t>
       </w:r>
+      <w:bookmarkEnd w:id="6"/>
     </w:p>
     <w:p>
       <w:r>
@@ -1768,6 +2960,7 @@
           <w:bCs/>
         </w:rPr>
       </w:pPr>
+      <w:bookmarkStart w:id="7" w:name="_Toc149735704"/>
       <w:r>
         <w:rPr>
           <w:b/>
@@ -1776,6 +2969,7 @@
         <w:lastRenderedPageBreak/>
         <w:t>Coding Methods</w:t>
       </w:r>
+      <w:bookmarkEnd w:id="7"/>
     </w:p>
     <w:p>
       <w:pPr>
@@ -2115,6 +3309,7 @@
           <w:bCs/>
         </w:rPr>
       </w:pPr>
+      <w:bookmarkStart w:id="8" w:name="_Toc149735705"/>
       <w:r>
         <w:rPr>
           <w:b/>
@@ -2123,6 +3318,7 @@
         <w:lastRenderedPageBreak/>
         <w:t>Version Control</w:t>
       </w:r>
+      <w:bookmarkEnd w:id="8"/>
     </w:p>
     <w:p>
       <w:proofErr w:type="spellStart"/>
@@ -2180,7 +3376,15 @@
         <w:t xml:space="preserve"> </w:t>
       </w:r>
       <w:r>
-        <w:t xml:space="preserve">Used by designers namely to store all assets, files, documents, and anything relevant to the game. All programmers must push to the SVN at least once per week, and encouraged to push after any major changes to the files. </w:t>
+        <w:t xml:space="preserve">Used by designers namely to store all assets, files, documents, and anything relevant to the game. All programmers must push to the SVN at least once per </w:t>
+      </w:r>
+      <w:proofErr w:type="gramStart"/>
+      <w:r>
+        <w:t>week, and</w:t>
+      </w:r>
+      <w:proofErr w:type="gramEnd"/>
+      <w:r>
+        <w:t xml:space="preserve"> encouraged to push after any major changes to the files. </w:t>
       </w:r>
     </w:p>
     <w:p>
@@ -2191,6 +3395,7 @@
           <w:bCs/>
         </w:rPr>
       </w:pPr>
+      <w:bookmarkStart w:id="9" w:name="_Toc149735706"/>
       <w:r>
         <w:rPr>
           <w:b/>
@@ -2198,6 +3403,7 @@
         </w:rPr>
         <w:t>Tools</w:t>
       </w:r>
+      <w:bookmarkEnd w:id="9"/>
     </w:p>
     <w:p>
       <w:r>
@@ -2255,6 +3461,7 @@
           <w:bCs/>
         </w:rPr>
       </w:pPr>
+      <w:bookmarkStart w:id="10" w:name="_Toc149735707"/>
       <w:r>
         <w:rPr>
           <w:b/>
@@ -2262,6 +3469,7 @@
         </w:rPr>
         <w:t>Editor Implementation</w:t>
       </w:r>
+      <w:bookmarkEnd w:id="10"/>
     </w:p>
     <w:p>
       <w:r>
@@ -2296,6 +3504,7 @@
           <w:bCs/>
         </w:rPr>
       </w:pPr>
+      <w:bookmarkStart w:id="11" w:name="_Toc149735708"/>
       <w:r>
         <w:rPr>
           <w:b/>
@@ -2303,6 +3512,7 @@
         </w:rPr>
         <w:t>Scripting Languages</w:t>
       </w:r>
+      <w:bookmarkEnd w:id="11"/>
     </w:p>
     <w:p>
       <w:r>
@@ -2317,6 +3527,7 @@
           <w:bCs/>
         </w:rPr>
       </w:pPr>
+      <w:bookmarkStart w:id="12" w:name="_Toc149735709"/>
       <w:r>
         <w:rPr>
           <w:b/>
@@ -2324,20 +3535,37 @@
         </w:rPr>
         <w:t>Technical Risks</w:t>
       </w:r>
-    </w:p>
-    <w:p>
-      <w:pPr>
-        <w:rPr>
-          <w:b/>
-          <w:bCs/>
-        </w:rPr>
-      </w:pPr>
-      <w:r>
-        <w:rPr>
-          <w:b/>
-          <w:bCs/>
-        </w:rPr>
-        <w:t>TYLER THIS IS YOU BRO</w:t>
+      <w:bookmarkEnd w:id="12"/>
+    </w:p>
+    <w:p>
+      <w:pPr>
+        <w:rPr>
+          <w:b/>
+          <w:bCs/>
+        </w:rPr>
+      </w:pPr>
+      <w:r>
+        <w:rPr>
+          <w:b/>
+          <w:bCs/>
+        </w:rPr>
+        <w:t xml:space="preserve">TYLER THIS IS </w:t>
+      </w:r>
+      <w:proofErr w:type="gramStart"/>
+      <w:r>
+        <w:rPr>
+          <w:b/>
+          <w:bCs/>
+        </w:rPr>
+        <w:t>YOU</w:t>
+      </w:r>
+      <w:proofErr w:type="gramEnd"/>
+      <w:r>
+        <w:rPr>
+          <w:b/>
+          <w:bCs/>
+        </w:rPr>
+        <w:t xml:space="preserve"> BRO</w:t>
       </w:r>
     </w:p>
     <w:p>
@@ -2365,18 +3593,22 @@
           <w:kern w:val="32"/>
         </w:rPr>
       </w:pPr>
+      <w:bookmarkStart w:id="13" w:name="_Toc149735710"/>
       <w:r>
         <w:lastRenderedPageBreak/>
         <w:t>Appendices</w:t>
       </w:r>
+      <w:bookmarkEnd w:id="13"/>
     </w:p>
     <w:p>
       <w:pPr>
         <w:pStyle w:val="Heading2"/>
       </w:pPr>
+      <w:bookmarkStart w:id="14" w:name="_Toc149735711"/>
       <w:r>
         <w:t>Appendix A: Art Requirements</w:t>
       </w:r>
+      <w:bookmarkEnd w:id="14"/>
     </w:p>
     <w:p>
       <w:r>
@@ -2425,19 +3657,45 @@
       <w:pPr>
         <w:pStyle w:val="Heading2"/>
       </w:pPr>
+      <w:bookmarkStart w:id="15" w:name="_Toc149735712"/>
       <w:r>
         <w:t>Appendix B: Audio Requirements</w:t>
       </w:r>
-    </w:p>
-    <w:p>
-      <w:pPr>
-        <w:rPr>
-          <w:b/>
-          <w:bCs/>
-        </w:rPr>
-      </w:pPr>
-      <w:r>
-        <w:t xml:space="preserve">Our Audio Engine is using Low-Level FMOD. We have created a folder in Assets that is sorely for audio. In the folder, there are 3 different folders, all for different purposes. We have the Music folder, SFX folder and Voice-over. Music is for all the background music, that will be looping until we decided to stop it. SFX are for sound effects like footsteps and interactions. Voice-over is for character voice which we might add in GAM250. All the 3 folders will be loaded into the engine separately. They are in </w:t>
+      <w:bookmarkEnd w:id="15"/>
+    </w:p>
+    <w:p>
+      <w:pPr>
+        <w:rPr>
+          <w:b/>
+          <w:bCs/>
+        </w:rPr>
+      </w:pPr>
+      <w:r>
+        <w:t xml:space="preserve">Our Audio Engine </w:t>
+      </w:r>
+      <w:proofErr w:type="gramStart"/>
+      <w:r>
+        <w:t>is using</w:t>
+      </w:r>
+      <w:proofErr w:type="gramEnd"/>
+      <w:r>
+        <w:t xml:space="preserve"> Low-Level FMOD. We have created a folder in Assets that is </w:t>
+      </w:r>
+      <w:proofErr w:type="gramStart"/>
+      <w:r>
+        <w:t>sorely</w:t>
+      </w:r>
+      <w:proofErr w:type="gramEnd"/>
+      <w:r>
+        <w:t xml:space="preserve"> for audio. In the folder, there are 3 different folders, all for different purposes. We have the Music folder, SFX folder and Voice-over. Music is for all the background music, that will be looping until we </w:t>
+      </w:r>
+      <w:proofErr w:type="gramStart"/>
+      <w:r>
+        <w:t>decided</w:t>
+      </w:r>
+      <w:proofErr w:type="gramEnd"/>
+      <w:r>
+        <w:t xml:space="preserve"> to stop it. SFX are for sound effects like footsteps and interactions. Voice-over is for character voice which we might add in GAM250. All the 3 folders will be loaded into the engine separately. They are in </w:t>
       </w:r>
       <w:proofErr w:type="spellStart"/>
       <w:r>
@@ -2464,6 +3722,7 @@
         <w:t xml:space="preserve">. For all the audio assets, we will parse them into the engine with just one line of code for each audio. For example, if we want to parse in the footsteps sound, we just need to type </w:t>
       </w:r>
       <w:proofErr w:type="spellStart"/>
+      <w:proofErr w:type="gramStart"/>
       <w:r>
         <w:t>AudioManager</w:t>
       </w:r>
@@ -2472,6 +3731,7 @@
         <w:t>::</w:t>
       </w:r>
       <w:proofErr w:type="spellStart"/>
+      <w:proofErr w:type="gramEnd"/>
       <w:r>
         <w:t>LoadSFX</w:t>
       </w:r>
@@ -2480,6 +3740,7 @@
         <w:t xml:space="preserve">(“footsteps.ogg”) in the initialization function. As footsteps is an SFX and in the SFX folder, we must call the SFX load function. If the audio is music, the function will be </w:t>
       </w:r>
       <w:proofErr w:type="spellStart"/>
+      <w:proofErr w:type="gramStart"/>
       <w:r>
         <w:t>AudioManager</w:t>
       </w:r>
@@ -2488,12 +3749,21 @@
         <w:t>::</w:t>
       </w:r>
       <w:proofErr w:type="spellStart"/>
+      <w:proofErr w:type="gramEnd"/>
       <w:r>
         <w:t>LoadMusic</w:t>
       </w:r>
       <w:proofErr w:type="spellEnd"/>
       <w:r>
-        <w:t xml:space="preserve">(“music.ogg”). As long as the audios are in the right folders, the </w:t>
+        <w:t xml:space="preserve">(“music.ogg”). </w:t>
+      </w:r>
+      <w:proofErr w:type="gramStart"/>
+      <w:r>
+        <w:t>As long as</w:t>
+      </w:r>
+      <w:proofErr w:type="gramEnd"/>
+      <w:r>
+        <w:t xml:space="preserve"> the audios are in the right folders, the </w:t>
       </w:r>
       <w:proofErr w:type="spellStart"/>
       <w:r>
@@ -2504,12 +3774,41 @@
         <w:t xml:space="preserve"> will be able to find them. Next, to play the sounds, we just have to call </w:t>
       </w:r>
       <w:proofErr w:type="spellStart"/>
+      <w:proofErr w:type="gramStart"/>
       <w:r>
         <w:t>AudioManager</w:t>
       </w:r>
       <w:proofErr w:type="spellEnd"/>
       <w:r>
-        <w:t xml:space="preserve">::Play___(“name.ogg”), depending on what type of sound we want to play. Essentially, there are 3 channels: Music, SFX and Voice. Each channel will play its sound individually, meaning that we can play music and SFX at the same time. Next, there is a stop function, to stop the audio from playing in their respective channels. Lastly, we have a function to set the volume of the audio and increasing/decreasing of volume for audio. It can be used to set the volume in the setting menu when we implement that in GAM250. Load()-&gt;Play()-&gt;Stop() We are using the sources from </w:t>
+        <w:t>::</w:t>
+      </w:r>
+      <w:proofErr w:type="gramEnd"/>
+      <w:r>
+        <w:t xml:space="preserve">Play___(“name.ogg”), depending on what type of sound we want to play. Essentially, there are 3 channels: Music, SFX and Voice. Each channel will play its sound individually, meaning that we can play music and SFX at the same time. Next, there is a stop function, to stop the audio from playing </w:t>
+      </w:r>
+      <w:proofErr w:type="gramStart"/>
+      <w:r>
+        <w:t>in</w:t>
+      </w:r>
+      <w:proofErr w:type="gramEnd"/>
+      <w:r>
+        <w:t xml:space="preserve"> their respective channels. Lastly, we have a function to set the volume of the audio and </w:t>
+      </w:r>
+      <w:proofErr w:type="gramStart"/>
+      <w:r>
+        <w:t>increasing</w:t>
+      </w:r>
+      <w:proofErr w:type="gramEnd"/>
+      <w:r>
+        <w:t>/decreasing of volume for audio. It can be used to set the volume in the setting menu when we implement that in GAM250. Load()-&gt;Play()-&gt;</w:t>
+      </w:r>
+      <w:proofErr w:type="gramStart"/>
+      <w:r>
+        <w:t>Stop(</w:t>
+      </w:r>
+      <w:proofErr w:type="gramEnd"/>
+      <w:r>
+        <w:t xml:space="preserve">) We are using the sources from </w:t>
       </w:r>
       <w:proofErr w:type="spellStart"/>
       <w:r>
@@ -2533,7 +3832,15 @@
       </w:r>
       <w:proofErr w:type="spellEnd"/>
       <w:r>
-        <w:t xml:space="preserve"> as the background music because of the instruments and choir. We tweaked it to be of a lowest volume as possible so that players will not be distracted by the music as it is supposed to be a background noise.</w:t>
+        <w:t xml:space="preserve"> as the background music because of the instruments and choir. We tweaked it to be of </w:t>
+      </w:r>
+      <w:proofErr w:type="gramStart"/>
+      <w:r>
+        <w:t>a lowest</w:t>
+      </w:r>
+      <w:proofErr w:type="gramEnd"/>
+      <w:r>
+        <w:t xml:space="preserve"> volume as possible so that players will not be distracted by the music as it is supposed to be a background noise.</w:t>
       </w:r>
     </w:p>
     <w:sectPr>
@@ -3967,6 +5274,58 @@
       <w:contextualSpacing/>
     </w:pPr>
   </w:style>
+  <w:style w:type="paragraph" w:styleId="TOCHeading">
+    <w:name w:val="TOC Heading"/>
+    <w:basedOn w:val="Heading1"/>
+    <w:next w:val="Normal"/>
+    <w:uiPriority w:val="39"/>
+    <w:unhideWhenUsed/>
+    <w:qFormat/>
+    <w:rsid w:val="003926A7"/>
+    <w:pPr>
+      <w:outlineLvl w:val="9"/>
+    </w:pPr>
+    <w:rPr>
+      <w:kern w:val="0"/>
+      <w14:ligatures w14:val="none"/>
+    </w:rPr>
+  </w:style>
+  <w:style w:type="paragraph" w:styleId="TOC1">
+    <w:name w:val="toc 1"/>
+    <w:basedOn w:val="Normal"/>
+    <w:next w:val="Normal"/>
+    <w:autoRedefine/>
+    <w:uiPriority w:val="39"/>
+    <w:unhideWhenUsed/>
+    <w:rsid w:val="003926A7"/>
+    <w:pPr>
+      <w:spacing w:after="100"/>
+    </w:pPr>
+  </w:style>
+  <w:style w:type="paragraph" w:styleId="TOC2">
+    <w:name w:val="toc 2"/>
+    <w:basedOn w:val="Normal"/>
+    <w:next w:val="Normal"/>
+    <w:autoRedefine/>
+    <w:uiPriority w:val="39"/>
+    <w:unhideWhenUsed/>
+    <w:rsid w:val="003926A7"/>
+    <w:pPr>
+      <w:spacing w:after="100"/>
+      <w:ind w:left="220"/>
+    </w:pPr>
+  </w:style>
+  <w:style w:type="character" w:styleId="Hyperlink">
+    <w:name w:val="Hyperlink"/>
+    <w:basedOn w:val="DefaultParagraphFont"/>
+    <w:uiPriority w:val="99"/>
+    <w:unhideWhenUsed/>
+    <w:rsid w:val="003926A7"/>
+    <w:rPr>
+      <w:color w:val="0563C1" w:themeColor="hyperlink"/>
+      <w:u w:val="single"/>
+    </w:rPr>
+  </w:style>
 </w:styles>
 </file>
 

</xml_diff>